<commit_message>
nothing else to write
</commit_message>
<xml_diff>
--- a/Report/BAOCAOLUANVAN.docx
+++ b/Report/BAOCAOLUANVAN.docx
@@ -5687,14 +5687,7 @@
           <w:szCs w:val="26"/>
         </w:rPr>
         <w:tab/>
-        <w:t>map ( A, and( not(B), or( not(C),D))</w:t>
-      </w:r>
-      <w:r>
-        <w:rPr>
-          <w:sz w:val="26"/>
-          <w:szCs w:val="26"/>
-        </w:rPr>
-        <w:t>)</w:t>
+        <w:t>map ( A, and( not(B), or( not(C),D)))</w:t>
       </w:r>
     </w:p>
     <w:p>
@@ -6966,6 +6959,8 @@
           <w:szCs w:val="26"/>
         </w:rPr>
       </w:pPr>
+      <w:bookmarkStart w:id="1" w:name="OLE_LINK1"/>
+      <w:bookmarkStart w:id="2" w:name="OLE_LINK2"/>
       <w:r>
         <w:rPr>
           <w:sz w:val="26"/>
@@ -6981,6 +6976,8 @@
         <w:t xml:space="preserve">Elimination </w:t>
       </w:r>
     </w:p>
+    <w:bookmarkEnd w:id="1"/>
+    <w:bookmarkEnd w:id="2"/>
     <w:p>
       <w:pPr>
         <w:pStyle w:val="NormalWeb"/>
@@ -6998,7 +6995,7 @@
           <w:sz w:val="26"/>
           <w:szCs w:val="26"/>
         </w:rPr>
-        <w:t>Try to find formulae or pair of formulas that applicable eliminate rule in order &amp; | -&gt; NOT ALL EXISTS.</w:t>
+        <w:t>Tìm 1 công thức hoặc 1 cặp công thức mà có thể áp dụng luật elimination</w:t>
       </w:r>
     </w:p>
     <w:p>
@@ -7018,7 +7015,93 @@
           <w:sz w:val="26"/>
           <w:szCs w:val="26"/>
         </w:rPr>
-        <w:t>Some premises must use addition technique</w:t>
+        <w:t xml:space="preserve">Áp luật elimination theo độ ưu tiên :  </w:t>
+      </w:r>
+      <w:r>
+        <w:rPr>
+          <w:rFonts w:ascii="Cambria Math" w:hAnsi="Cambria Math" w:cs="Cambria Math"/>
+          <w:sz w:val="26"/>
+          <w:szCs w:val="26"/>
+        </w:rPr>
+        <w:t>∧</w:t>
+      </w:r>
+      <w:r>
+        <w:rPr>
+          <w:sz w:val="26"/>
+          <w:szCs w:val="26"/>
+        </w:rPr>
+        <w:t xml:space="preserve">   </w:t>
+      </w:r>
+      <w:r>
+        <w:rPr>
+          <w:rFonts w:ascii="Cambria Math" w:hAnsi="Cambria Math" w:cs="Cambria Math"/>
+          <w:sz w:val="26"/>
+          <w:szCs w:val="26"/>
+        </w:rPr>
+        <w:t>∨</w:t>
+      </w:r>
+      <w:r>
+        <w:rPr>
+          <w:sz w:val="26"/>
+          <w:szCs w:val="26"/>
+        </w:rPr>
+        <w:t xml:space="preserve"> → </w:t>
+      </w:r>
+      <w:r>
+        <w:rPr>
+          <w:sz w:val="26"/>
+          <w:szCs w:val="26"/>
+        </w:rPr>
+        <w:t xml:space="preserve">¬ </w:t>
+      </w:r>
+      <w:r>
+        <w:rPr>
+          <w:sz w:val="26"/>
+          <w:szCs w:val="26"/>
+        </w:rPr>
+        <w:t xml:space="preserve"> </w:t>
+      </w:r>
+      <w:r>
+        <w:rPr>
+          <w:sz w:val="26"/>
+          <w:szCs w:val="26"/>
+        </w:rPr>
+        <w:sym w:font="Symbol" w:char="F020"/>
+      </w:r>
+      <w:r>
+        <w:rPr>
+          <w:sz w:val="26"/>
+          <w:szCs w:val="26"/>
+        </w:rPr>
+        <w:sym w:font="Symbol" w:char="F022"/>
+      </w:r>
+      <w:r>
+        <w:rPr>
+          <w:sz w:val="26"/>
+          <w:szCs w:val="26"/>
+        </w:rPr>
+        <w:t xml:space="preserve"> </w:t>
+      </w:r>
+      <w:r>
+        <w:rPr>
+          <w:sz w:val="26"/>
+          <w:szCs w:val="26"/>
+        </w:rPr>
+        <w:t xml:space="preserve"> </w:t>
+      </w:r>
+      <w:r>
+        <w:rPr>
+          <w:sz w:val="26"/>
+          <w:szCs w:val="26"/>
+        </w:rPr>
+        <w:sym w:font="Symbol" w:char="F024"/>
+      </w:r>
+      <w:r>
+        <w:rPr>
+          <w:sz w:val="26"/>
+          <w:szCs w:val="26"/>
+        </w:rPr>
+        <w:t xml:space="preserve"> </w:t>
       </w:r>
     </w:p>
     <w:p>
@@ -7038,7 +7121,14 @@
           <w:sz w:val="26"/>
           <w:szCs w:val="26"/>
         </w:rPr>
-        <w:t>Update list proof  by adding conclusion</w:t>
+        <w:t>Một vài tiên đề cần phải dùng kĩ thuật riêng để giải (sẽ được nói rõ hơn trong phần sau</w:t>
+      </w:r>
+      <w:r>
+        <w:rPr>
+          <w:sz w:val="26"/>
+          <w:szCs w:val="26"/>
+        </w:rPr>
+        <w:t xml:space="preserve"> </w:t>
       </w:r>
     </w:p>
     <w:p>
@@ -7058,7 +7148,34 @@
           <w:sz w:val="26"/>
           <w:szCs w:val="26"/>
         </w:rPr>
-        <w:t>Tìm 1 công thức hoặc 1 cặp công thức mà có thể áp dụng luật elimination.</w:t>
+        <w:t xml:space="preserve">Cập nhật lại list_proof </w:t>
+      </w:r>
+    </w:p>
+    <w:p>
+      <w:pPr>
+        <w:pStyle w:val="NormalWeb"/>
+        <w:numPr>
+          <w:ilvl w:val="0"/>
+          <w:numId w:val="10"/>
+        </w:numPr>
+        <w:rPr>
+          <w:sz w:val="26"/>
+          <w:szCs w:val="26"/>
+        </w:rPr>
+      </w:pPr>
+      <w:r>
+        <w:rPr>
+          <w:sz w:val="26"/>
+          <w:szCs w:val="26"/>
+        </w:rPr>
+        <w:t xml:space="preserve">VI.2.2 – </w:t>
+      </w:r>
+      <w:r>
+        <w:rPr>
+          <w:sz w:val="26"/>
+          <w:szCs w:val="26"/>
+        </w:rPr>
+        <w:t>Introduction</w:t>
       </w:r>
     </w:p>
     <w:p>
@@ -7078,7 +7195,134 @@
           <w:sz w:val="26"/>
           <w:szCs w:val="26"/>
         </w:rPr>
-        <w:t xml:space="preserve">Áp luật elimination theo độ ưu tiên :  </w:t>
+        <w:t xml:space="preserve">Gọi </w:t>
+      </w:r>
+      <w:r>
+        <w:rPr>
+          <w:sz w:val="26"/>
+          <w:szCs w:val="26"/>
+        </w:rPr>
+        <w:t xml:space="preserve"> ∑ = {P0,…,Pn}</w:t>
+      </w:r>
+      <w:r>
+        <w:rPr>
+          <w:sz w:val="26"/>
+          <w:szCs w:val="26"/>
+        </w:rPr>
+        <w:tab/>
+        <w:t>: tập hợp các công thức trong CONDITION</w:t>
+      </w:r>
+      <w:r>
+        <w:rPr>
+          <w:sz w:val="26"/>
+          <w:szCs w:val="26"/>
+        </w:rPr>
+        <w:t xml:space="preserve"> </w:t>
+      </w:r>
+      <w:r>
+        <w:rPr>
+          <w:sz w:val="26"/>
+          <w:szCs w:val="26"/>
+        </w:rPr>
+        <w:tab/>
+      </w:r>
+      <w:r>
+        <w:rPr>
+          <w:sz w:val="26"/>
+          <w:szCs w:val="26"/>
+        </w:rPr>
+        <w:br/>
+        <w:t xml:space="preserve">        </w:t>
+      </w:r>
+      <w:r>
+        <w:rPr>
+          <w:sz w:val="26"/>
+          <w:szCs w:val="26"/>
+        </w:rPr>
+        <w:t xml:space="preserve">Ω </w:t>
+      </w:r>
+      <w:r>
+        <w:rPr>
+          <w:sz w:val="26"/>
+          <w:szCs w:val="26"/>
+        </w:rPr>
+        <w:tab/>
+      </w:r>
+      <w:r>
+        <w:rPr>
+          <w:sz w:val="26"/>
+          <w:szCs w:val="26"/>
+        </w:rPr>
+        <w:tab/>
+      </w:r>
+      <w:r>
+        <w:rPr>
+          <w:sz w:val="26"/>
+          <w:szCs w:val="26"/>
+        </w:rPr>
+        <w:tab/>
+        <w:t>: tập hợp các công thức trong GOAL</w:t>
+      </w:r>
+    </w:p>
+    <w:p>
+      <w:pPr>
+        <w:pStyle w:val="NormalWeb"/>
+        <w:numPr>
+          <w:ilvl w:val="1"/>
+          <w:numId w:val="10"/>
+        </w:numPr>
+        <w:rPr>
+          <w:sz w:val="26"/>
+          <w:szCs w:val="26"/>
+        </w:rPr>
+      </w:pPr>
+      <w:r>
+        <w:rPr>
+          <w:sz w:val="26"/>
+          <w:szCs w:val="26"/>
+        </w:rPr>
+        <w:t xml:space="preserve">Nếu Gn không phải là </w:t>
+      </w:r>
+      <w:r>
+        <w:rPr>
+          <w:sz w:val="26"/>
+          <w:szCs w:val="26"/>
+        </w:rPr>
+        <w:sym w:font="Symbol" w:char="F020"/>
+      </w:r>
+      <w:r>
+        <w:rPr>
+          <w:sz w:val="26"/>
+          <w:szCs w:val="26"/>
+        </w:rPr>
+        <w:sym w:font="Symbol" w:char="F05E"/>
+      </w:r>
+      <w:r>
+        <w:rPr>
+          <w:sz w:val="26"/>
+          <w:szCs w:val="26"/>
+        </w:rPr>
+        <w:t xml:space="preserve">  và đồng thời thuộc các dạng bên dưới thì ta có phép biến đổi tương đương sau:</w:t>
+      </w:r>
+    </w:p>
+    <w:p>
+      <w:pPr>
+        <w:pStyle w:val="NormalWeb"/>
+        <w:numPr>
+          <w:ilvl w:val="1"/>
+          <w:numId w:val="13"/>
+        </w:numPr>
+        <w:rPr>
+          <w:sz w:val="26"/>
+          <w:szCs w:val="26"/>
+        </w:rPr>
+      </w:pPr>
+      <w:r>
+        <w:rPr>
+          <w:sz w:val="26"/>
+          <w:szCs w:val="26"/>
+        </w:rPr>
+        <w:t xml:space="preserve">∑  </w:t>
       </w:r>
       <w:r>
         <w:rPr>
@@ -7086,6 +7330,225 @@
           <w:sz w:val="26"/>
           <w:szCs w:val="26"/>
         </w:rPr>
+        <w:t>⊢</w:t>
+      </w:r>
+      <w:r>
+        <w:rPr>
+          <w:sz w:val="26"/>
+          <w:szCs w:val="26"/>
+        </w:rPr>
+        <w:t xml:space="preserve"> Ω ,F     </w:t>
+      </w:r>
+      <w:r>
+        <w:rPr>
+          <w:sz w:val="26"/>
+          <w:szCs w:val="26"/>
+        </w:rPr>
+        <w:tab/>
+      </w:r>
+      <w:r>
+        <w:rPr>
+          <w:sz w:val="26"/>
+          <w:szCs w:val="26"/>
+        </w:rPr>
+        <w:t xml:space="preserve"> </w:t>
+      </w:r>
+      <w:r>
+        <w:rPr>
+          <w:sz w:val="26"/>
+          <w:szCs w:val="26"/>
+        </w:rPr>
+        <w:tab/>
+        <w:t>=</w:t>
+      </w:r>
+      <w:r>
+        <w:rPr>
+          <w:sz w:val="26"/>
+          <w:szCs w:val="26"/>
+        </w:rPr>
+        <w:tab/>
+        <w:t xml:space="preserve">∑ , ¬F            </w:t>
+      </w:r>
+      <w:r>
+        <w:rPr>
+          <w:rFonts w:ascii="Cambria Math" w:hAnsi="Cambria Math" w:cs="Cambria Math"/>
+          <w:sz w:val="26"/>
+          <w:szCs w:val="26"/>
+        </w:rPr>
+        <w:t>⊢</w:t>
+      </w:r>
+      <w:r>
+        <w:rPr>
+          <w:sz w:val="26"/>
+          <w:szCs w:val="26"/>
+        </w:rPr>
+        <w:t xml:space="preserve">Ω ,F, </w:t>
+      </w:r>
+      <w:r>
+        <w:rPr>
+          <w:rFonts w:ascii="Cambria Math" w:hAnsi="Cambria Math" w:cs="Cambria Math"/>
+          <w:sz w:val="26"/>
+          <w:szCs w:val="26"/>
+        </w:rPr>
+        <w:t>⊥</w:t>
+      </w:r>
+      <w:r>
+        <w:rPr>
+          <w:sz w:val="26"/>
+          <w:szCs w:val="26"/>
+        </w:rPr>
+        <w:t xml:space="preserve"> </w:t>
+      </w:r>
+    </w:p>
+    <w:p>
+      <w:pPr>
+        <w:pStyle w:val="NormalWeb"/>
+        <w:numPr>
+          <w:ilvl w:val="1"/>
+          <w:numId w:val="13"/>
+        </w:numPr>
+        <w:rPr>
+          <w:sz w:val="26"/>
+          <w:szCs w:val="26"/>
+        </w:rPr>
+      </w:pPr>
+      <w:r>
+        <w:rPr>
+          <w:sz w:val="26"/>
+          <w:szCs w:val="26"/>
+        </w:rPr>
+        <w:t xml:space="preserve">∑  </w:t>
+      </w:r>
+      <w:r>
+        <w:rPr>
+          <w:rFonts w:ascii="Cambria Math" w:hAnsi="Cambria Math" w:cs="Cambria Math"/>
+          <w:sz w:val="26"/>
+          <w:szCs w:val="26"/>
+        </w:rPr>
+        <w:t>⊢</w:t>
+      </w:r>
+      <w:r>
+        <w:rPr>
+          <w:sz w:val="26"/>
+          <w:szCs w:val="26"/>
+        </w:rPr>
+        <w:t xml:space="preserve"> Ω , ¬F  </w:t>
+      </w:r>
+      <w:r>
+        <w:rPr>
+          <w:sz w:val="26"/>
+          <w:szCs w:val="26"/>
+        </w:rPr>
+        <w:tab/>
+      </w:r>
+      <w:r>
+        <w:rPr>
+          <w:sz w:val="26"/>
+          <w:szCs w:val="26"/>
+        </w:rPr>
+        <w:tab/>
+      </w:r>
+      <w:r>
+        <w:rPr>
+          <w:sz w:val="26"/>
+          <w:szCs w:val="26"/>
+        </w:rPr>
+        <w:t xml:space="preserve">= </w:t>
+      </w:r>
+      <w:r>
+        <w:rPr>
+          <w:sz w:val="26"/>
+          <w:szCs w:val="26"/>
+        </w:rPr>
+        <w:tab/>
+        <w:t>∑ , F</w:t>
+      </w:r>
+      <w:r>
+        <w:rPr>
+          <w:sz w:val="26"/>
+          <w:szCs w:val="26"/>
+        </w:rPr>
+        <w:tab/>
+        <w:t xml:space="preserve">        </w:t>
+      </w:r>
+      <w:r>
+        <w:rPr>
+          <w:sz w:val="26"/>
+          <w:szCs w:val="26"/>
+        </w:rPr>
+        <w:tab/>
+      </w:r>
+      <w:r>
+        <w:rPr>
+          <w:rFonts w:ascii="Cambria Math" w:hAnsi="Cambria Math" w:cs="Cambria Math"/>
+          <w:sz w:val="26"/>
+          <w:szCs w:val="26"/>
+        </w:rPr>
+        <w:t>⊢</w:t>
+      </w:r>
+      <w:r>
+        <w:rPr>
+          <w:sz w:val="26"/>
+          <w:szCs w:val="26"/>
+        </w:rPr>
+        <w:t xml:space="preserve"> Ω , ¬F, </w:t>
+      </w:r>
+      <w:r>
+        <w:rPr>
+          <w:rFonts w:ascii="Cambria Math" w:hAnsi="Cambria Math" w:cs="Cambria Math"/>
+          <w:sz w:val="26"/>
+          <w:szCs w:val="26"/>
+        </w:rPr>
+        <w:t>⊥</w:t>
+      </w:r>
+      <w:r>
+        <w:rPr>
+          <w:sz w:val="26"/>
+          <w:szCs w:val="26"/>
+        </w:rPr>
+        <w:t xml:space="preserve"> </w:t>
+      </w:r>
+    </w:p>
+    <w:p>
+      <w:pPr>
+        <w:pStyle w:val="NormalWeb"/>
+        <w:numPr>
+          <w:ilvl w:val="1"/>
+          <w:numId w:val="13"/>
+        </w:numPr>
+        <w:rPr>
+          <w:sz w:val="26"/>
+          <w:szCs w:val="26"/>
+        </w:rPr>
+      </w:pPr>
+      <w:r>
+        <w:rPr>
+          <w:sz w:val="26"/>
+          <w:szCs w:val="26"/>
+        </w:rPr>
+        <w:t xml:space="preserve">∑  </w:t>
+      </w:r>
+      <w:r>
+        <w:rPr>
+          <w:rFonts w:ascii="Cambria Math" w:hAnsi="Cambria Math" w:cs="Cambria Math"/>
+          <w:sz w:val="26"/>
+          <w:szCs w:val="26"/>
+        </w:rPr>
+        <w:t>⊢</w:t>
+      </w:r>
+      <w:r>
+        <w:rPr>
+          <w:sz w:val="26"/>
+          <w:szCs w:val="26"/>
+        </w:rPr>
+        <w:t xml:space="preserve"> Ω , A </w:t>
+      </w:r>
+      <w:r>
+        <w:rPr>
+          <w:rFonts w:ascii="Cambria Math" w:hAnsi="Cambria Math" w:cs="Cambria Math"/>
+          <w:sz w:val="26"/>
+          <w:szCs w:val="26"/>
+        </w:rPr>
         <w:t>∧</w:t>
       </w:r>
       <w:r>
@@ -7093,7 +7556,38 @@
           <w:sz w:val="26"/>
           <w:szCs w:val="26"/>
         </w:rPr>
-        <w:t xml:space="preserve">   </w:t>
+        <w:t xml:space="preserve"> B</w:t>
+      </w:r>
+      <w:r>
+        <w:rPr>
+          <w:sz w:val="26"/>
+          <w:szCs w:val="26"/>
+        </w:rPr>
+        <w:tab/>
+        <w:t>=</w:t>
+      </w:r>
+      <w:r>
+        <w:rPr>
+          <w:sz w:val="26"/>
+          <w:szCs w:val="26"/>
+        </w:rPr>
+        <w:tab/>
+        <w:t xml:space="preserve">∑ </w:t>
+      </w:r>
+      <w:r>
+        <w:rPr>
+          <w:sz w:val="26"/>
+          <w:szCs w:val="26"/>
+        </w:rPr>
+        <w:tab/>
+        <w:t xml:space="preserve">        </w:t>
+      </w:r>
+      <w:r>
+        <w:rPr>
+          <w:sz w:val="26"/>
+          <w:szCs w:val="26"/>
+        </w:rPr>
+        <w:tab/>
       </w:r>
       <w:r>
         <w:rPr>
@@ -7101,6 +7595,71 @@
           <w:sz w:val="26"/>
           <w:szCs w:val="26"/>
         </w:rPr>
+        <w:t>⊢</w:t>
+      </w:r>
+      <w:r>
+        <w:rPr>
+          <w:sz w:val="26"/>
+          <w:szCs w:val="26"/>
+        </w:rPr>
+        <w:t xml:space="preserve"> Ω , A </w:t>
+      </w:r>
+      <w:r>
+        <w:rPr>
+          <w:rFonts w:ascii="Cambria Math" w:hAnsi="Cambria Math" w:cs="Cambria Math"/>
+          <w:sz w:val="26"/>
+          <w:szCs w:val="26"/>
+        </w:rPr>
+        <w:t>∧</w:t>
+      </w:r>
+      <w:r>
+        <w:rPr>
+          <w:sz w:val="26"/>
+          <w:szCs w:val="26"/>
+        </w:rPr>
+        <w:t xml:space="preserve"> B, A, B </w:t>
+      </w:r>
+    </w:p>
+    <w:p>
+      <w:pPr>
+        <w:pStyle w:val="NormalWeb"/>
+        <w:numPr>
+          <w:ilvl w:val="1"/>
+          <w:numId w:val="13"/>
+        </w:numPr>
+        <w:rPr>
+          <w:sz w:val="26"/>
+          <w:szCs w:val="26"/>
+        </w:rPr>
+      </w:pPr>
+      <w:r>
+        <w:rPr>
+          <w:sz w:val="26"/>
+          <w:szCs w:val="26"/>
+        </w:rPr>
+        <w:t xml:space="preserve">∑  </w:t>
+      </w:r>
+      <w:r>
+        <w:rPr>
+          <w:rFonts w:ascii="Cambria Math" w:hAnsi="Cambria Math" w:cs="Cambria Math"/>
+          <w:sz w:val="26"/>
+          <w:szCs w:val="26"/>
+        </w:rPr>
+        <w:t>⊢</w:t>
+      </w:r>
+      <w:r>
+        <w:rPr>
+          <w:sz w:val="26"/>
+          <w:szCs w:val="26"/>
+        </w:rPr>
+        <w:t xml:space="preserve"> Ω , A </w:t>
+      </w:r>
+      <w:r>
+        <w:rPr>
+          <w:rFonts w:ascii="Cambria Math" w:hAnsi="Cambria Math" w:cs="Cambria Math"/>
+          <w:sz w:val="26"/>
+          <w:szCs w:val="26"/>
+        </w:rPr>
         <w:t>∨</w:t>
       </w:r>
       <w:r>
@@ -7108,14 +7667,260 @@
           <w:sz w:val="26"/>
           <w:szCs w:val="26"/>
         </w:rPr>
-        <w:t xml:space="preserve"> → </w:t>
-      </w:r>
-      <w:r>
-        <w:rPr>
-          <w:sz w:val="26"/>
-          <w:szCs w:val="26"/>
-        </w:rPr>
-        <w:t xml:space="preserve">¬ </w:t>
+        <w:t xml:space="preserve"> B</w:t>
+      </w:r>
+      <w:r>
+        <w:rPr>
+          <w:sz w:val="26"/>
+          <w:szCs w:val="26"/>
+        </w:rPr>
+        <w:tab/>
+        <w:t>=</w:t>
+      </w:r>
+      <w:r>
+        <w:rPr>
+          <w:sz w:val="26"/>
+          <w:szCs w:val="26"/>
+        </w:rPr>
+        <w:tab/>
+        <w:t xml:space="preserve">∑ </w:t>
+      </w:r>
+      <w:r>
+        <w:rPr>
+          <w:sz w:val="26"/>
+          <w:szCs w:val="26"/>
+        </w:rPr>
+        <w:tab/>
+        <w:t xml:space="preserve">        </w:t>
+      </w:r>
+      <w:r>
+        <w:rPr>
+          <w:sz w:val="26"/>
+          <w:szCs w:val="26"/>
+        </w:rPr>
+        <w:tab/>
+      </w:r>
+      <w:r>
+        <w:rPr>
+          <w:rFonts w:ascii="Cambria Math" w:hAnsi="Cambria Math" w:cs="Cambria Math"/>
+          <w:sz w:val="26"/>
+          <w:szCs w:val="26"/>
+        </w:rPr>
+        <w:t>⊢</w:t>
+      </w:r>
+      <w:r>
+        <w:rPr>
+          <w:sz w:val="26"/>
+          <w:szCs w:val="26"/>
+        </w:rPr>
+        <w:t xml:space="preserve"> Ω , A </w:t>
+      </w:r>
+      <w:r>
+        <w:rPr>
+          <w:rFonts w:ascii="Cambria Math" w:hAnsi="Cambria Math" w:cs="Cambria Math"/>
+          <w:sz w:val="26"/>
+          <w:szCs w:val="26"/>
+        </w:rPr>
+        <w:t>∨</w:t>
+      </w:r>
+      <w:r>
+        <w:rPr>
+          <w:sz w:val="26"/>
+          <w:szCs w:val="26"/>
+        </w:rPr>
+        <w:t xml:space="preserve"> B, A (failed 5) </w:t>
+      </w:r>
+    </w:p>
+    <w:p>
+      <w:pPr>
+        <w:pStyle w:val="NormalWeb"/>
+        <w:numPr>
+          <w:ilvl w:val="1"/>
+          <w:numId w:val="13"/>
+        </w:numPr>
+        <w:rPr>
+          <w:sz w:val="26"/>
+          <w:szCs w:val="26"/>
+        </w:rPr>
+      </w:pPr>
+      <w:r>
+        <w:rPr>
+          <w:sz w:val="26"/>
+          <w:szCs w:val="26"/>
+        </w:rPr>
+        <w:t xml:space="preserve">∑  </w:t>
+      </w:r>
+      <w:r>
+        <w:rPr>
+          <w:rFonts w:ascii="Cambria Math" w:hAnsi="Cambria Math" w:cs="Cambria Math"/>
+          <w:sz w:val="26"/>
+          <w:szCs w:val="26"/>
+        </w:rPr>
+        <w:t>⊢</w:t>
+      </w:r>
+      <w:r>
+        <w:rPr>
+          <w:sz w:val="26"/>
+          <w:szCs w:val="26"/>
+        </w:rPr>
+        <w:t xml:space="preserve"> Ω , A </w:t>
+      </w:r>
+      <w:r>
+        <w:rPr>
+          <w:rFonts w:ascii="Cambria Math" w:hAnsi="Cambria Math" w:cs="Cambria Math"/>
+          <w:sz w:val="26"/>
+          <w:szCs w:val="26"/>
+        </w:rPr>
+        <w:t>∨</w:t>
+      </w:r>
+      <w:r>
+        <w:rPr>
+          <w:sz w:val="26"/>
+          <w:szCs w:val="26"/>
+        </w:rPr>
+        <w:t xml:space="preserve"> B</w:t>
+      </w:r>
+      <w:r>
+        <w:rPr>
+          <w:sz w:val="26"/>
+          <w:szCs w:val="26"/>
+        </w:rPr>
+        <w:tab/>
+        <w:t>=</w:t>
+      </w:r>
+      <w:r>
+        <w:rPr>
+          <w:sz w:val="26"/>
+          <w:szCs w:val="26"/>
+        </w:rPr>
+        <w:tab/>
+        <w:t xml:space="preserve">∑ </w:t>
+      </w:r>
+      <w:r>
+        <w:rPr>
+          <w:sz w:val="26"/>
+          <w:szCs w:val="26"/>
+        </w:rPr>
+        <w:tab/>
+        <w:t xml:space="preserve">        </w:t>
+      </w:r>
+      <w:r>
+        <w:rPr>
+          <w:sz w:val="26"/>
+          <w:szCs w:val="26"/>
+        </w:rPr>
+        <w:tab/>
+      </w:r>
+      <w:r>
+        <w:rPr>
+          <w:rFonts w:ascii="Cambria Math" w:hAnsi="Cambria Math" w:cs="Cambria Math"/>
+          <w:sz w:val="26"/>
+          <w:szCs w:val="26"/>
+        </w:rPr>
+        <w:t>⊢</w:t>
+      </w:r>
+      <w:r>
+        <w:rPr>
+          <w:sz w:val="26"/>
+          <w:szCs w:val="26"/>
+        </w:rPr>
+        <w:t xml:space="preserve"> Ω , A </w:t>
+      </w:r>
+      <w:r>
+        <w:rPr>
+          <w:rFonts w:ascii="Cambria Math" w:hAnsi="Cambria Math" w:cs="Cambria Math"/>
+          <w:sz w:val="26"/>
+          <w:szCs w:val="26"/>
+        </w:rPr>
+        <w:t>∨</w:t>
+      </w:r>
+      <w:r>
+        <w:rPr>
+          <w:sz w:val="26"/>
+          <w:szCs w:val="26"/>
+        </w:rPr>
+        <w:t xml:space="preserve"> B, B (failed 6) </w:t>
+      </w:r>
+    </w:p>
+    <w:p>
+      <w:pPr>
+        <w:pStyle w:val="NormalWeb"/>
+        <w:numPr>
+          <w:ilvl w:val="1"/>
+          <w:numId w:val="13"/>
+        </w:numPr>
+        <w:rPr>
+          <w:sz w:val="26"/>
+          <w:szCs w:val="26"/>
+        </w:rPr>
+      </w:pPr>
+      <w:r>
+        <w:rPr>
+          <w:sz w:val="26"/>
+          <w:szCs w:val="26"/>
+        </w:rPr>
+        <w:t xml:space="preserve">∑  </w:t>
+      </w:r>
+      <w:r>
+        <w:rPr>
+          <w:rFonts w:ascii="Cambria Math" w:hAnsi="Cambria Math" w:cs="Cambria Math"/>
+          <w:sz w:val="26"/>
+          <w:szCs w:val="26"/>
+        </w:rPr>
+        <w:t>⊢</w:t>
+      </w:r>
+      <w:r>
+        <w:rPr>
+          <w:sz w:val="26"/>
+          <w:szCs w:val="26"/>
+        </w:rPr>
+        <w:t xml:space="preserve"> Ω , A </w:t>
+      </w:r>
+      <w:r>
+        <w:rPr>
+          <w:rFonts w:ascii="Cambria Math" w:hAnsi="Cambria Math" w:cs="Cambria Math"/>
+          <w:sz w:val="26"/>
+          <w:szCs w:val="26"/>
+        </w:rPr>
+        <w:t>∨</w:t>
+      </w:r>
+      <w:r>
+        <w:rPr>
+          <w:sz w:val="26"/>
+          <w:szCs w:val="26"/>
+        </w:rPr>
+        <w:t xml:space="preserve"> B</w:t>
+      </w:r>
+      <w:r>
+        <w:rPr>
+          <w:sz w:val="26"/>
+          <w:szCs w:val="26"/>
+        </w:rPr>
+        <w:tab/>
+        <w:t>=</w:t>
+      </w:r>
+      <w:r>
+        <w:rPr>
+          <w:sz w:val="26"/>
+          <w:szCs w:val="26"/>
+        </w:rPr>
+        <w:tab/>
+        <w:t xml:space="preserve">∑ , ¬ (A </w:t>
+      </w:r>
+      <w:r>
+        <w:rPr>
+          <w:rFonts w:ascii="Cambria Math" w:hAnsi="Cambria Math" w:cs="Cambria Math"/>
+          <w:sz w:val="26"/>
+          <w:szCs w:val="26"/>
+        </w:rPr>
+        <w:t>∨</w:t>
+      </w:r>
+      <w:r>
+        <w:rPr>
+          <w:sz w:val="26"/>
+          <w:szCs w:val="26"/>
+        </w:rPr>
+        <w:t xml:space="preserve"> B)</w:t>
       </w:r>
       <w:r>
         <w:rPr>
@@ -7126,17 +7931,41 @@
       </w:r>
       <w:r>
         <w:rPr>
-          <w:sz w:val="26"/>
-          <w:szCs w:val="26"/>
-        </w:rPr>
-        <w:sym w:font="Symbol" w:char="F020"/>
-      </w:r>
-      <w:r>
-        <w:rPr>
-          <w:sz w:val="26"/>
-          <w:szCs w:val="26"/>
-        </w:rPr>
-        <w:sym w:font="Symbol" w:char="F022"/>
+          <w:rFonts w:ascii="Cambria Math" w:hAnsi="Cambria Math" w:cs="Cambria Math"/>
+          <w:sz w:val="26"/>
+          <w:szCs w:val="26"/>
+        </w:rPr>
+        <w:t>⊢</w:t>
+      </w:r>
+      <w:r>
+        <w:rPr>
+          <w:sz w:val="26"/>
+          <w:szCs w:val="26"/>
+        </w:rPr>
+        <w:t xml:space="preserve"> Ω , A </w:t>
+      </w:r>
+      <w:r>
+        <w:rPr>
+          <w:rFonts w:ascii="Cambria Math" w:hAnsi="Cambria Math" w:cs="Cambria Math"/>
+          <w:sz w:val="26"/>
+          <w:szCs w:val="26"/>
+        </w:rPr>
+        <w:t>∨</w:t>
+      </w:r>
+      <w:r>
+        <w:rPr>
+          <w:sz w:val="26"/>
+          <w:szCs w:val="26"/>
+        </w:rPr>
+        <w:t xml:space="preserve"> B, </w:t>
+      </w:r>
+      <w:r>
+        <w:rPr>
+          <w:rFonts w:ascii="Cambria Math" w:hAnsi="Cambria Math" w:cs="Cambria Math"/>
+          <w:sz w:val="26"/>
+          <w:szCs w:val="26"/>
+        </w:rPr>
+        <w:t>⊥</w:t>
       </w:r>
       <w:r>
         <w:rPr>
@@ -7145,6 +7974,461 @@
         </w:rPr>
         <w:t xml:space="preserve"> </w:t>
       </w:r>
+    </w:p>
+    <w:p>
+      <w:pPr>
+        <w:pStyle w:val="NormalWeb"/>
+        <w:numPr>
+          <w:ilvl w:val="1"/>
+          <w:numId w:val="13"/>
+        </w:numPr>
+        <w:rPr>
+          <w:sz w:val="26"/>
+          <w:szCs w:val="26"/>
+        </w:rPr>
+      </w:pPr>
+      <w:r>
+        <w:rPr>
+          <w:sz w:val="26"/>
+          <w:szCs w:val="26"/>
+        </w:rPr>
+        <w:t xml:space="preserve">∑  </w:t>
+      </w:r>
+      <w:r>
+        <w:rPr>
+          <w:rFonts w:ascii="Cambria Math" w:hAnsi="Cambria Math" w:cs="Cambria Math"/>
+          <w:sz w:val="26"/>
+          <w:szCs w:val="26"/>
+        </w:rPr>
+        <w:t>⊢</w:t>
+      </w:r>
+      <w:r>
+        <w:rPr>
+          <w:sz w:val="26"/>
+          <w:szCs w:val="26"/>
+        </w:rPr>
+        <w:t xml:space="preserve"> Ω , A →B</w:t>
+      </w:r>
+      <w:r>
+        <w:rPr>
+          <w:sz w:val="26"/>
+          <w:szCs w:val="26"/>
+        </w:rPr>
+        <w:tab/>
+        <w:t>=</w:t>
+      </w:r>
+      <w:r>
+        <w:rPr>
+          <w:sz w:val="26"/>
+          <w:szCs w:val="26"/>
+        </w:rPr>
+        <w:tab/>
+        <w:t xml:space="preserve">∑ ,A  </w:t>
+      </w:r>
+      <w:r>
+        <w:rPr>
+          <w:sz w:val="26"/>
+          <w:szCs w:val="26"/>
+        </w:rPr>
+        <w:tab/>
+        <w:t xml:space="preserve">        </w:t>
+      </w:r>
+      <w:r>
+        <w:rPr>
+          <w:sz w:val="26"/>
+          <w:szCs w:val="26"/>
+        </w:rPr>
+        <w:tab/>
+      </w:r>
+      <w:r>
+        <w:rPr>
+          <w:rFonts w:ascii="Cambria Math" w:hAnsi="Cambria Math" w:cs="Cambria Math"/>
+          <w:sz w:val="26"/>
+          <w:szCs w:val="26"/>
+        </w:rPr>
+        <w:t>⊢</w:t>
+      </w:r>
+      <w:r>
+        <w:rPr>
+          <w:sz w:val="26"/>
+          <w:szCs w:val="26"/>
+        </w:rPr>
+        <w:t xml:space="preserve"> Ω , A→B, B </w:t>
+      </w:r>
+    </w:p>
+    <w:p>
+      <w:pPr>
+        <w:pStyle w:val="NormalWeb"/>
+        <w:numPr>
+          <w:ilvl w:val="1"/>
+          <w:numId w:val="13"/>
+        </w:numPr>
+        <w:rPr>
+          <w:sz w:val="26"/>
+          <w:szCs w:val="26"/>
+        </w:rPr>
+      </w:pPr>
+      <w:r>
+        <w:rPr>
+          <w:sz w:val="26"/>
+          <w:szCs w:val="26"/>
+        </w:rPr>
+        <w:t xml:space="preserve">∑  </w:t>
+      </w:r>
+      <w:r>
+        <w:rPr>
+          <w:rFonts w:ascii="Cambria Math" w:hAnsi="Cambria Math" w:cs="Cambria Math"/>
+          <w:sz w:val="26"/>
+          <w:szCs w:val="26"/>
+        </w:rPr>
+        <w:t>⊢</w:t>
+      </w:r>
+      <w:r>
+        <w:rPr>
+          <w:sz w:val="26"/>
+          <w:szCs w:val="26"/>
+        </w:rPr>
+        <w:t xml:space="preserve"> Ω , </w:t>
+      </w:r>
+      <w:r>
+        <w:rPr>
+          <w:rFonts w:ascii="Cambria Math" w:hAnsi="Cambria Math" w:cs="Cambria Math"/>
+          <w:sz w:val="26"/>
+          <w:szCs w:val="26"/>
+        </w:rPr>
+        <w:t>∀</w:t>
+      </w:r>
+      <w:r>
+        <w:rPr>
+          <w:sz w:val="26"/>
+          <w:szCs w:val="26"/>
+        </w:rPr>
+        <w:t>x A(x)</w:t>
+      </w:r>
+      <w:r>
+        <w:rPr>
+          <w:sz w:val="26"/>
+          <w:szCs w:val="26"/>
+        </w:rPr>
+        <w:tab/>
+        <w:t>=</w:t>
+      </w:r>
+      <w:r>
+        <w:rPr>
+          <w:sz w:val="26"/>
+          <w:szCs w:val="26"/>
+        </w:rPr>
+        <w:tab/>
+        <w:t xml:space="preserve">∑  </w:t>
+      </w:r>
+      <w:r>
+        <w:rPr>
+          <w:sz w:val="26"/>
+          <w:szCs w:val="26"/>
+        </w:rPr>
+        <w:tab/>
+        <w:t xml:space="preserve">        </w:t>
+      </w:r>
+      <w:r>
+        <w:rPr>
+          <w:sz w:val="26"/>
+          <w:szCs w:val="26"/>
+        </w:rPr>
+        <w:tab/>
+      </w:r>
+      <w:r>
+        <w:rPr>
+          <w:rFonts w:ascii="Cambria Math" w:hAnsi="Cambria Math" w:cs="Cambria Math"/>
+          <w:sz w:val="26"/>
+          <w:szCs w:val="26"/>
+        </w:rPr>
+        <w:t>⊢</w:t>
+      </w:r>
+      <w:r>
+        <w:rPr>
+          <w:sz w:val="26"/>
+          <w:szCs w:val="26"/>
+        </w:rPr>
+        <w:t xml:space="preserve"> Ω , </w:t>
+      </w:r>
+      <w:r>
+        <w:rPr>
+          <w:rFonts w:ascii="Cambria Math" w:hAnsi="Cambria Math" w:cs="Cambria Math"/>
+          <w:sz w:val="26"/>
+          <w:szCs w:val="26"/>
+        </w:rPr>
+        <w:t>∀</w:t>
+      </w:r>
+      <w:r>
+        <w:rPr>
+          <w:sz w:val="26"/>
+          <w:szCs w:val="26"/>
+        </w:rPr>
+        <w:t xml:space="preserve"> x A(x) , A( xo/x) (any x</w:t>
+      </w:r>
+      <w:r>
+        <w:rPr>
+          <w:sz w:val="26"/>
+          <w:szCs w:val="26"/>
+          <w:vertAlign w:val="subscript"/>
+        </w:rPr>
+        <w:t>o</w:t>
+      </w:r>
+      <w:r>
+        <w:rPr>
+          <w:sz w:val="26"/>
+          <w:szCs w:val="26"/>
+        </w:rPr>
+        <w:t xml:space="preserve">) </w:t>
+      </w:r>
+    </w:p>
+    <w:p>
+      <w:pPr>
+        <w:pStyle w:val="NormalWeb"/>
+        <w:numPr>
+          <w:ilvl w:val="1"/>
+          <w:numId w:val="13"/>
+        </w:numPr>
+        <w:rPr>
+          <w:sz w:val="26"/>
+          <w:szCs w:val="26"/>
+        </w:rPr>
+      </w:pPr>
+      <w:r>
+        <w:rPr>
+          <w:sz w:val="26"/>
+          <w:szCs w:val="26"/>
+        </w:rPr>
+        <w:t xml:space="preserve">∑  </w:t>
+      </w:r>
+      <w:r>
+        <w:rPr>
+          <w:rFonts w:ascii="Cambria Math" w:hAnsi="Cambria Math" w:cs="Cambria Math"/>
+          <w:sz w:val="26"/>
+          <w:szCs w:val="26"/>
+        </w:rPr>
+        <w:t>⊢</w:t>
+      </w:r>
+      <w:r>
+        <w:rPr>
+          <w:sz w:val="26"/>
+          <w:szCs w:val="26"/>
+        </w:rPr>
+        <w:t xml:space="preserve"> Ω , </w:t>
+      </w:r>
+      <w:r>
+        <w:rPr>
+          <w:rFonts w:ascii="Cambria Math" w:hAnsi="Cambria Math" w:cs="Cambria Math"/>
+          <w:sz w:val="26"/>
+          <w:szCs w:val="26"/>
+        </w:rPr>
+        <w:t>∃</w:t>
+      </w:r>
+      <w:r>
+        <w:rPr>
+          <w:sz w:val="26"/>
+          <w:szCs w:val="26"/>
+        </w:rPr>
+        <w:t>x A(x)</w:t>
+      </w:r>
+      <w:r>
+        <w:rPr>
+          <w:sz w:val="26"/>
+          <w:szCs w:val="26"/>
+        </w:rPr>
+        <w:tab/>
+        <w:t>=</w:t>
+      </w:r>
+      <w:r>
+        <w:rPr>
+          <w:sz w:val="26"/>
+          <w:szCs w:val="26"/>
+        </w:rPr>
+        <w:tab/>
+        <w:t xml:space="preserve">∑  </w:t>
+      </w:r>
+      <w:r>
+        <w:rPr>
+          <w:sz w:val="26"/>
+          <w:szCs w:val="26"/>
+        </w:rPr>
+        <w:tab/>
+        <w:t xml:space="preserve">        </w:t>
+      </w:r>
+      <w:r>
+        <w:rPr>
+          <w:sz w:val="26"/>
+          <w:szCs w:val="26"/>
+        </w:rPr>
+        <w:tab/>
+      </w:r>
+      <w:r>
+        <w:rPr>
+          <w:rFonts w:ascii="Cambria Math" w:hAnsi="Cambria Math" w:cs="Cambria Math"/>
+          <w:sz w:val="26"/>
+          <w:szCs w:val="26"/>
+        </w:rPr>
+        <w:t>⊢</w:t>
+      </w:r>
+      <w:r>
+        <w:rPr>
+          <w:sz w:val="26"/>
+          <w:szCs w:val="26"/>
+        </w:rPr>
+        <w:t xml:space="preserve"> Ω , </w:t>
+      </w:r>
+      <w:r>
+        <w:rPr>
+          <w:rFonts w:ascii="Cambria Math" w:hAnsi="Cambria Math" w:cs="Cambria Math"/>
+          <w:sz w:val="26"/>
+          <w:szCs w:val="26"/>
+        </w:rPr>
+        <w:t>∃</w:t>
+      </w:r>
+      <w:r>
+        <w:rPr>
+          <w:sz w:val="26"/>
+          <w:szCs w:val="26"/>
+        </w:rPr>
+        <w:t>x A(x) , A( xo/x) (relative x</w:t>
+      </w:r>
+      <w:r>
+        <w:rPr>
+          <w:sz w:val="26"/>
+          <w:szCs w:val="26"/>
+          <w:vertAlign w:val="subscript"/>
+        </w:rPr>
+        <w:t>o</w:t>
+      </w:r>
+      <w:r>
+        <w:rPr>
+          <w:sz w:val="26"/>
+          <w:szCs w:val="26"/>
+        </w:rPr>
+        <w:t>)</w:t>
+      </w:r>
+    </w:p>
+    <w:p>
+      <w:pPr>
+        <w:pStyle w:val="NormalWeb"/>
+        <w:numPr>
+          <w:ilvl w:val="0"/>
+          <w:numId w:val="13"/>
+        </w:numPr>
+        <w:rPr>
+          <w:sz w:val="26"/>
+          <w:szCs w:val="26"/>
+        </w:rPr>
+      </w:pPr>
+      <w:r>
+        <w:rPr>
+          <w:sz w:val="26"/>
+          <w:szCs w:val="26"/>
+        </w:rPr>
+        <w:t>VI.2.3 – Contradition deduction</w:t>
+      </w:r>
+    </w:p>
+    <w:p>
+      <w:pPr>
+        <w:pStyle w:val="NormalWeb"/>
+        <w:numPr>
+          <w:ilvl w:val="1"/>
+          <w:numId w:val="13"/>
+        </w:numPr>
+        <w:rPr>
+          <w:sz w:val="26"/>
+          <w:szCs w:val="26"/>
+        </w:rPr>
+      </w:pPr>
+      <w:r>
+        <w:rPr>
+          <w:sz w:val="26"/>
+          <w:szCs w:val="26"/>
+        </w:rPr>
+        <w:lastRenderedPageBreak/>
+        <w:t xml:space="preserve">Khi không thể áp dụng luật elimination và goal hiện tại đang là </w:t>
+      </w:r>
+      <w:r>
+        <w:rPr>
+          <w:rFonts w:ascii="Cambria Math" w:hAnsi="Cambria Math" w:cs="Cambria Math"/>
+          <w:sz w:val="26"/>
+          <w:szCs w:val="26"/>
+        </w:rPr>
+        <w:t>⊥</w:t>
+      </w:r>
+      <w:r>
+        <w:rPr>
+          <w:rFonts w:ascii="Cambria Math" w:hAnsi="Cambria Math" w:cs="Cambria Math"/>
+          <w:sz w:val="26"/>
+          <w:szCs w:val="26"/>
+        </w:rPr>
+        <w:t xml:space="preserve"> (nghĩa là cũng không th</w:t>
+      </w:r>
+      <w:r>
+        <w:rPr>
+          <w:sz w:val="26"/>
+          <w:szCs w:val="26"/>
+        </w:rPr>
+        <w:t xml:space="preserve">ể áp dụng luật introduction) thì procedure này sẽ được gọi </w:t>
+      </w:r>
+      <w:r>
+        <w:rPr>
+          <w:rFonts w:ascii="Cambria Math" w:hAnsi="Cambria Math" w:cs="Cambria Math"/>
+          <w:sz w:val="26"/>
+          <w:szCs w:val="26"/>
+        </w:rPr>
+        <w:t>v</w:t>
+      </w:r>
+      <w:r>
+        <w:rPr>
+          <w:sz w:val="26"/>
+          <w:szCs w:val="26"/>
+        </w:rPr>
+        <w:t>ới sự tương đương sau:</w:t>
+      </w:r>
+    </w:p>
+    <w:p>
+      <w:pPr>
+        <w:pStyle w:val="NormalWeb"/>
+        <w:numPr>
+          <w:ilvl w:val="1"/>
+          <w:numId w:val="15"/>
+        </w:numPr>
+        <w:rPr>
+          <w:sz w:val="26"/>
+          <w:szCs w:val="26"/>
+        </w:rPr>
+      </w:pPr>
+      <w:r>
+        <w:rPr>
+          <w:sz w:val="26"/>
+          <w:szCs w:val="26"/>
+        </w:rPr>
+        <w:t xml:space="preserve">∑ ,¬F  </w:t>
+      </w:r>
+      <w:r>
+        <w:rPr>
+          <w:rFonts w:ascii="Cambria Math" w:hAnsi="Cambria Math" w:cs="Cambria Math"/>
+          <w:sz w:val="26"/>
+          <w:szCs w:val="26"/>
+        </w:rPr>
+        <w:t>⊢</w:t>
+      </w:r>
+      <w:r>
+        <w:rPr>
+          <w:sz w:val="26"/>
+          <w:szCs w:val="26"/>
+        </w:rPr>
+        <w:t xml:space="preserve"> Ω , </w:t>
+      </w:r>
+      <w:r>
+        <w:rPr>
+          <w:rFonts w:ascii="Cambria Math" w:hAnsi="Cambria Math" w:cs="Cambria Math"/>
+          <w:sz w:val="26"/>
+          <w:szCs w:val="26"/>
+        </w:rPr>
+        <w:t>⊥</w:t>
+      </w:r>
       <w:r>
         <w:rPr>
           <w:sz w:val="26"/>
@@ -7157,14 +8441,529 @@
           <w:sz w:val="26"/>
           <w:szCs w:val="26"/>
         </w:rPr>
-        <w:sym w:font="Symbol" w:char="F024"/>
-      </w:r>
-      <w:r>
-        <w:rPr>
-          <w:sz w:val="26"/>
-          <w:szCs w:val="26"/>
-        </w:rPr>
-        <w:t xml:space="preserve"> </w:t>
+        <w:tab/>
+        <w:t xml:space="preserve"> =   ∑ ,¬F </w:t>
+      </w:r>
+      <w:r>
+        <w:rPr>
+          <w:rFonts w:ascii="Cambria Math" w:hAnsi="Cambria Math" w:cs="Cambria Math"/>
+          <w:sz w:val="26"/>
+          <w:szCs w:val="26"/>
+        </w:rPr>
+        <w:t>⊢</w:t>
+      </w:r>
+      <w:r>
+        <w:rPr>
+          <w:sz w:val="26"/>
+          <w:szCs w:val="26"/>
+        </w:rPr>
+        <w:t xml:space="preserve"> Ω, </w:t>
+      </w:r>
+      <w:r>
+        <w:rPr>
+          <w:rFonts w:ascii="Cambria Math" w:hAnsi="Cambria Math" w:cs="Cambria Math"/>
+          <w:sz w:val="26"/>
+          <w:szCs w:val="26"/>
+        </w:rPr>
+        <w:t>⊥</w:t>
+      </w:r>
+      <w:r>
+        <w:rPr>
+          <w:sz w:val="26"/>
+          <w:szCs w:val="26"/>
+        </w:rPr>
+        <w:t xml:space="preserve">, F </w:t>
+      </w:r>
+    </w:p>
+    <w:p>
+      <w:pPr>
+        <w:pStyle w:val="NormalWeb"/>
+        <w:numPr>
+          <w:ilvl w:val="1"/>
+          <w:numId w:val="15"/>
+        </w:numPr>
+        <w:rPr>
+          <w:sz w:val="26"/>
+          <w:szCs w:val="26"/>
+        </w:rPr>
+      </w:pPr>
+      <w:r>
+        <w:rPr>
+          <w:sz w:val="26"/>
+          <w:szCs w:val="26"/>
+        </w:rPr>
+        <w:t xml:space="preserve">∑ ,A </w:t>
+      </w:r>
+      <w:r>
+        <w:rPr>
+          <w:rFonts w:ascii="Cambria Math" w:hAnsi="Cambria Math" w:cs="Cambria Math"/>
+          <w:sz w:val="26"/>
+          <w:szCs w:val="26"/>
+        </w:rPr>
+        <w:t>∨</w:t>
+      </w:r>
+      <w:r>
+        <w:rPr>
+          <w:sz w:val="26"/>
+          <w:szCs w:val="26"/>
+        </w:rPr>
+        <w:t xml:space="preserve"> B  </w:t>
+      </w:r>
+      <w:r>
+        <w:rPr>
+          <w:rFonts w:ascii="Cambria Math" w:hAnsi="Cambria Math" w:cs="Cambria Math"/>
+          <w:sz w:val="26"/>
+          <w:szCs w:val="26"/>
+        </w:rPr>
+        <w:t>⊢</w:t>
+      </w:r>
+      <w:r>
+        <w:rPr>
+          <w:sz w:val="26"/>
+          <w:szCs w:val="26"/>
+        </w:rPr>
+        <w:t xml:space="preserve"> Ω , </w:t>
+      </w:r>
+      <w:r>
+        <w:rPr>
+          <w:rFonts w:ascii="Cambria Math" w:hAnsi="Cambria Math" w:cs="Cambria Math"/>
+          <w:sz w:val="26"/>
+          <w:szCs w:val="26"/>
+        </w:rPr>
+        <w:t>⊥</w:t>
+      </w:r>
+      <w:r>
+        <w:rPr>
+          <w:sz w:val="26"/>
+          <w:szCs w:val="26"/>
+        </w:rPr>
+        <w:t xml:space="preserve">     =   ∑ ,A </w:t>
+      </w:r>
+      <w:r>
+        <w:rPr>
+          <w:rFonts w:ascii="Cambria Math" w:hAnsi="Cambria Math" w:cs="Cambria Math"/>
+          <w:sz w:val="26"/>
+          <w:szCs w:val="26"/>
+        </w:rPr>
+        <w:t>∨</w:t>
+      </w:r>
+      <w:r>
+        <w:rPr>
+          <w:sz w:val="26"/>
+          <w:szCs w:val="26"/>
+        </w:rPr>
+        <w:t xml:space="preserve"> B </w:t>
+      </w:r>
+      <w:r>
+        <w:rPr>
+          <w:rFonts w:ascii="Cambria Math" w:hAnsi="Cambria Math" w:cs="Cambria Math"/>
+          <w:sz w:val="26"/>
+          <w:szCs w:val="26"/>
+        </w:rPr>
+        <w:t>⊢</w:t>
+      </w:r>
+      <w:r>
+        <w:rPr>
+          <w:sz w:val="26"/>
+          <w:szCs w:val="26"/>
+        </w:rPr>
+        <w:t xml:space="preserve"> Ω, </w:t>
+      </w:r>
+      <w:r>
+        <w:rPr>
+          <w:rFonts w:ascii="Cambria Math" w:hAnsi="Cambria Math" w:cs="Cambria Math"/>
+          <w:sz w:val="26"/>
+          <w:szCs w:val="26"/>
+        </w:rPr>
+        <w:t>⊥</w:t>
+      </w:r>
+      <w:r>
+        <w:rPr>
+          <w:sz w:val="26"/>
+          <w:szCs w:val="26"/>
+        </w:rPr>
+        <w:t>, ¬ A</w:t>
+      </w:r>
+    </w:p>
+    <w:p>
+      <w:pPr>
+        <w:pStyle w:val="NormalWeb"/>
+        <w:numPr>
+          <w:ilvl w:val="1"/>
+          <w:numId w:val="15"/>
+        </w:numPr>
+        <w:rPr>
+          <w:sz w:val="26"/>
+          <w:szCs w:val="26"/>
+        </w:rPr>
+      </w:pPr>
+      <w:r>
+        <w:rPr>
+          <w:sz w:val="26"/>
+          <w:szCs w:val="26"/>
+        </w:rPr>
+        <w:t xml:space="preserve">∑ ,A  → B  </w:t>
+      </w:r>
+      <w:r>
+        <w:rPr>
+          <w:rFonts w:ascii="Cambria Math" w:hAnsi="Cambria Math" w:cs="Cambria Math"/>
+          <w:sz w:val="26"/>
+          <w:szCs w:val="26"/>
+        </w:rPr>
+        <w:t>⊢</w:t>
+      </w:r>
+      <w:r>
+        <w:rPr>
+          <w:sz w:val="26"/>
+          <w:szCs w:val="26"/>
+        </w:rPr>
+        <w:t xml:space="preserve"> Ω , </w:t>
+      </w:r>
+      <w:r>
+        <w:rPr>
+          <w:rFonts w:ascii="Cambria Math" w:hAnsi="Cambria Math" w:cs="Cambria Math"/>
+          <w:sz w:val="26"/>
+          <w:szCs w:val="26"/>
+        </w:rPr>
+        <w:t>⊥</w:t>
+      </w:r>
+      <w:r>
+        <w:rPr>
+          <w:sz w:val="26"/>
+          <w:szCs w:val="26"/>
+        </w:rPr>
+        <w:t xml:space="preserve">   =   ∑ ,A → B </w:t>
+      </w:r>
+      <w:r>
+        <w:rPr>
+          <w:rFonts w:ascii="Cambria Math" w:hAnsi="Cambria Math" w:cs="Cambria Math"/>
+          <w:sz w:val="26"/>
+          <w:szCs w:val="26"/>
+        </w:rPr>
+        <w:t>⊢</w:t>
+      </w:r>
+      <w:r>
+        <w:rPr>
+          <w:sz w:val="26"/>
+          <w:szCs w:val="26"/>
+        </w:rPr>
+        <w:t xml:space="preserve"> Ω, </w:t>
+      </w:r>
+      <w:r>
+        <w:rPr>
+          <w:rFonts w:ascii="Cambria Math" w:hAnsi="Cambria Math" w:cs="Cambria Math"/>
+          <w:sz w:val="26"/>
+          <w:szCs w:val="26"/>
+        </w:rPr>
+        <w:t>⊥</w:t>
+      </w:r>
+      <w:r>
+        <w:rPr>
+          <w:sz w:val="26"/>
+          <w:szCs w:val="26"/>
+        </w:rPr>
+        <w:t xml:space="preserve">,  A </w:t>
+      </w:r>
+    </w:p>
+    <w:p>
+      <w:pPr>
+        <w:pStyle w:val="NormalWeb"/>
+        <w:numPr>
+          <w:ilvl w:val="0"/>
+          <w:numId w:val="15"/>
+        </w:numPr>
+        <w:rPr>
+          <w:sz w:val="26"/>
+          <w:szCs w:val="26"/>
+        </w:rPr>
+      </w:pPr>
+      <w:r>
+        <w:rPr>
+          <w:sz w:val="26"/>
+          <w:szCs w:val="26"/>
+        </w:rPr>
+        <w:t>VI.2.4 – Matchin</w:t>
+      </w:r>
+      <w:r>
+        <w:rPr>
+          <w:sz w:val="26"/>
+          <w:szCs w:val="26"/>
+        </w:rPr>
+        <w:t>g</w:t>
+      </w:r>
+    </w:p>
+    <w:p>
+      <w:pPr>
+        <w:pStyle w:val="NormalWeb"/>
+        <w:numPr>
+          <w:ilvl w:val="1"/>
+          <w:numId w:val="17"/>
+        </w:numPr>
+        <w:rPr>
+          <w:sz w:val="26"/>
+          <w:szCs w:val="26"/>
+        </w:rPr>
+      </w:pPr>
+      <w:r>
+        <w:rPr>
+          <w:sz w:val="26"/>
+          <w:szCs w:val="26"/>
+        </w:rPr>
+        <w:t xml:space="preserve">Nếu </w:t>
+      </w:r>
+      <w:r>
+        <w:rPr>
+          <w:sz w:val="26"/>
+          <w:szCs w:val="26"/>
+        </w:rPr>
+        <w:t xml:space="preserve">goal </w:t>
+      </w:r>
+      <w:r>
+        <w:rPr>
+          <w:sz w:val="26"/>
+          <w:szCs w:val="26"/>
+        </w:rPr>
+        <w:t>là 1 term</w:t>
+      </w:r>
+      <w:r>
+        <w:rPr>
+          <w:sz w:val="26"/>
+          <w:szCs w:val="26"/>
+        </w:rPr>
+        <w:t xml:space="preserve">: </w:t>
+      </w:r>
+    </w:p>
+    <w:p>
+      <w:pPr>
+        <w:pStyle w:val="NormalWeb"/>
+        <w:numPr>
+          <w:ilvl w:val="2"/>
+          <w:numId w:val="17"/>
+        </w:numPr>
+        <w:rPr>
+          <w:sz w:val="26"/>
+          <w:szCs w:val="26"/>
+        </w:rPr>
+      </w:pPr>
+      <w:r>
+        <w:rPr>
+          <w:sz w:val="26"/>
+          <w:szCs w:val="26"/>
+        </w:rPr>
+        <w:t>Unification  ( A, A)</w:t>
+      </w:r>
+    </w:p>
+    <w:p>
+      <w:pPr>
+        <w:pStyle w:val="NormalWeb"/>
+        <w:numPr>
+          <w:ilvl w:val="1"/>
+          <w:numId w:val="17"/>
+        </w:numPr>
+        <w:rPr>
+          <w:sz w:val="26"/>
+          <w:szCs w:val="26"/>
+        </w:rPr>
+      </w:pPr>
+      <w:r>
+        <w:rPr>
+          <w:sz w:val="26"/>
+          <w:szCs w:val="26"/>
+        </w:rPr>
+        <w:t xml:space="preserve">Nếu </w:t>
+      </w:r>
+      <w:r>
+        <w:rPr>
+          <w:sz w:val="26"/>
+          <w:szCs w:val="26"/>
+        </w:rPr>
+        <w:t xml:space="preserve">goal </w:t>
+      </w:r>
+      <w:r>
+        <w:rPr>
+          <w:sz w:val="26"/>
+          <w:szCs w:val="26"/>
+        </w:rPr>
+        <w:t>là 1 mâu thuẫn (contradition)</w:t>
+      </w:r>
+      <w:r>
+        <w:rPr>
+          <w:sz w:val="26"/>
+          <w:szCs w:val="26"/>
+        </w:rPr>
+        <w:t>:</w:t>
+      </w:r>
+    </w:p>
+    <w:p>
+      <w:pPr>
+        <w:pStyle w:val="NormalWeb"/>
+        <w:numPr>
+          <w:ilvl w:val="2"/>
+          <w:numId w:val="17"/>
+        </w:numPr>
+        <w:rPr>
+          <w:sz w:val="26"/>
+          <w:szCs w:val="26"/>
+        </w:rPr>
+      </w:pPr>
+      <w:r>
+        <w:rPr>
+          <w:sz w:val="26"/>
+          <w:szCs w:val="26"/>
+        </w:rPr>
+        <w:t>Unification  ( A, ¬ A</w:t>
+      </w:r>
+      <w:r>
+        <w:rPr>
+          <w:sz w:val="26"/>
+          <w:szCs w:val="26"/>
+        </w:rPr>
+        <w:t>)</w:t>
+      </w:r>
+    </w:p>
+    <w:p>
+      <w:pPr>
+        <w:pStyle w:val="NormalWeb"/>
+        <w:numPr>
+          <w:ilvl w:val="0"/>
+          <w:numId w:val="17"/>
+        </w:numPr>
+        <w:rPr>
+          <w:sz w:val="26"/>
+          <w:szCs w:val="26"/>
+        </w:rPr>
+      </w:pPr>
+      <w:r>
+        <w:rPr>
+          <w:sz w:val="26"/>
+          <w:szCs w:val="26"/>
+        </w:rPr>
+        <w:t>VI.2.</w:t>
+      </w:r>
+      <w:r>
+        <w:rPr>
+          <w:sz w:val="26"/>
+          <w:szCs w:val="26"/>
+        </w:rPr>
+        <w:t>5 – Rule Apply</w:t>
+      </w:r>
+    </w:p>
+    <w:p>
+      <w:pPr>
+        <w:pStyle w:val="NormalWeb"/>
+        <w:numPr>
+          <w:ilvl w:val="1"/>
+          <w:numId w:val="17"/>
+        </w:numPr>
+        <w:rPr>
+          <w:sz w:val="26"/>
+          <w:szCs w:val="26"/>
+        </w:rPr>
+      </w:pPr>
+      <w:r>
+        <w:rPr>
+          <w:sz w:val="26"/>
+          <w:szCs w:val="26"/>
+        </w:rPr>
+        <w:t xml:space="preserve">Áp luật R cho </w:t>
+      </w:r>
+      <w:r>
+        <w:rPr>
+          <w:sz w:val="26"/>
+          <w:szCs w:val="26"/>
+        </w:rPr>
+        <w:t>phân giải Gn-1 từ Gn</w:t>
+      </w:r>
+    </w:p>
+    <w:p>
+      <w:pPr>
+        <w:pStyle w:val="NormalWeb"/>
+        <w:numPr>
+          <w:ilvl w:val="1"/>
+          <w:numId w:val="17"/>
+        </w:numPr>
+        <w:rPr>
+          <w:sz w:val="26"/>
+          <w:szCs w:val="26"/>
+        </w:rPr>
+      </w:pPr>
+      <w:r>
+        <w:rPr>
+          <w:sz w:val="26"/>
+          <w:szCs w:val="26"/>
+        </w:rPr>
+        <w:t>Cập nhật Goal_list và Proof_list</w:t>
+      </w:r>
+    </w:p>
+    <w:p>
+      <w:pPr>
+        <w:pStyle w:val="NormalWeb"/>
+        <w:numPr>
+          <w:ilvl w:val="1"/>
+          <w:numId w:val="17"/>
+        </w:numPr>
+        <w:rPr>
+          <w:sz w:val="26"/>
+          <w:szCs w:val="26"/>
+        </w:rPr>
+      </w:pPr>
+      <w:r>
+        <w:rPr>
+          <w:sz w:val="26"/>
+          <w:szCs w:val="26"/>
+        </w:rPr>
+        <w:t>Xóa goal Gn</w:t>
+      </w:r>
+    </w:p>
+    <w:p>
+      <w:pPr>
+        <w:pStyle w:val="NormalWeb"/>
+        <w:numPr>
+          <w:ilvl w:val="1"/>
+          <w:numId w:val="17"/>
+        </w:numPr>
+        <w:rPr>
+          <w:sz w:val="26"/>
+          <w:szCs w:val="26"/>
+        </w:rPr>
+      </w:pPr>
+      <w:r>
+        <w:rPr>
+          <w:sz w:val="26"/>
+          <w:szCs w:val="26"/>
+        </w:rPr>
+        <w:t xml:space="preserve">Xóa tất cả các </w:t>
+      </w:r>
+      <w:r>
+        <w:rPr>
+          <w:sz w:val="26"/>
+          <w:szCs w:val="26"/>
+        </w:rPr>
+        <w:t>giả thiết.</w:t>
+      </w:r>
+    </w:p>
+    <w:p>
+      <w:pPr>
+        <w:rPr>
+          <w:rFonts w:eastAsia="Times New Roman" w:cs="Times New Roman"/>
+          <w:sz w:val="26"/>
+          <w:szCs w:val="26"/>
+        </w:rPr>
+      </w:pPr>
+      <w:r>
+        <w:rPr>
+          <w:sz w:val="26"/>
+          <w:szCs w:val="26"/>
+        </w:rPr>
+        <w:br w:type="page"/>
+      </w:r>
+      <w:r>
+        <w:rPr>
+          <w:sz w:val="26"/>
+          <w:szCs w:val="26"/>
+        </w:rPr>
+        <w:lastRenderedPageBreak/>
+        <w:t>TÀI LIỆU THAM KHẢO</w:t>
       </w:r>
     </w:p>
     <w:sectPr>
@@ -7224,7 +9023,7 @@
             <w:rPr>
               <w:noProof/>
             </w:rPr>
-            <w:t>12</w:t>
+            <w:t>14</w:t>
           </w:r>
         </w:fldSimple>
       </w:p>
@@ -7286,7 +9085,7 @@
         <v:path o:extrusionok="f" gradientshapeok="t" o:connecttype="rect"/>
         <o:lock v:ext="edit" aspectratio="t"/>
       </v:shapetype>
-      <v:shape id="_x0000_i1040" type="#_x0000_t75" style="width:11.55pt;height:11.55pt" o:bullet="t">
+      <v:shape id="_x0000_i1054" type="#_x0000_t75" style="width:11.55pt;height:11.55pt" o:bullet="t">
         <v:imagedata r:id="rId1" o:title="mso3C5"/>
       </v:shape>
     </w:pict>
@@ -7432,6 +9231,287 @@
     </w:lvl>
   </w:abstractNum>
   <w:abstractNum w:abstractNumId="1">
+    <w:nsid w:val="0F765FC6"/>
+    <w:multiLevelType w:val="hybridMultilevel"/>
+    <w:tmpl w:val="E5AA5B1E"/>
+    <w:lvl w:ilvl="0" w:tplc="E2F44F50">
+      <w:start w:val="1"/>
+      <w:numFmt w:val="bullet"/>
+      <w:lvlText w:val="•"/>
+      <w:lvlJc w:val="left"/>
+      <w:pPr>
+        <w:tabs>
+          <w:tab w:val="num" w:pos="720"/>
+        </w:tabs>
+        <w:ind w:left="720" w:hanging="360"/>
+      </w:pPr>
+      <w:rPr>
+        <w:rFonts w:ascii="Arial" w:hAnsi="Arial" w:hint="default"/>
+      </w:rPr>
+    </w:lvl>
+    <w:lvl w:ilvl="1" w:tplc="44AE2B62">
+      <w:start w:val="1"/>
+      <w:numFmt w:val="bullet"/>
+      <w:lvlText w:val="•"/>
+      <w:lvlJc w:val="left"/>
+      <w:pPr>
+        <w:tabs>
+          <w:tab w:val="num" w:pos="1440"/>
+        </w:tabs>
+        <w:ind w:left="1440" w:hanging="360"/>
+      </w:pPr>
+      <w:rPr>
+        <w:rFonts w:ascii="Arial" w:hAnsi="Arial" w:hint="default"/>
+      </w:rPr>
+    </w:lvl>
+    <w:lvl w:ilvl="2" w:tplc="A9EA08A8" w:tentative="1">
+      <w:start w:val="1"/>
+      <w:numFmt w:val="bullet"/>
+      <w:lvlText w:val="•"/>
+      <w:lvlJc w:val="left"/>
+      <w:pPr>
+        <w:tabs>
+          <w:tab w:val="num" w:pos="2160"/>
+        </w:tabs>
+        <w:ind w:left="2160" w:hanging="360"/>
+      </w:pPr>
+      <w:rPr>
+        <w:rFonts w:ascii="Arial" w:hAnsi="Arial" w:hint="default"/>
+      </w:rPr>
+    </w:lvl>
+    <w:lvl w:ilvl="3" w:tplc="6726B044" w:tentative="1">
+      <w:start w:val="1"/>
+      <w:numFmt w:val="bullet"/>
+      <w:lvlText w:val="•"/>
+      <w:lvlJc w:val="left"/>
+      <w:pPr>
+        <w:tabs>
+          <w:tab w:val="num" w:pos="2880"/>
+        </w:tabs>
+        <w:ind w:left="2880" w:hanging="360"/>
+      </w:pPr>
+      <w:rPr>
+        <w:rFonts w:ascii="Arial" w:hAnsi="Arial" w:hint="default"/>
+      </w:rPr>
+    </w:lvl>
+    <w:lvl w:ilvl="4" w:tplc="D10A09D8" w:tentative="1">
+      <w:start w:val="1"/>
+      <w:numFmt w:val="bullet"/>
+      <w:lvlText w:val="•"/>
+      <w:lvlJc w:val="left"/>
+      <w:pPr>
+        <w:tabs>
+          <w:tab w:val="num" w:pos="3600"/>
+        </w:tabs>
+        <w:ind w:left="3600" w:hanging="360"/>
+      </w:pPr>
+      <w:rPr>
+        <w:rFonts w:ascii="Arial" w:hAnsi="Arial" w:hint="default"/>
+      </w:rPr>
+    </w:lvl>
+    <w:lvl w:ilvl="5" w:tplc="092E97DC" w:tentative="1">
+      <w:start w:val="1"/>
+      <w:numFmt w:val="bullet"/>
+      <w:lvlText w:val="•"/>
+      <w:lvlJc w:val="left"/>
+      <w:pPr>
+        <w:tabs>
+          <w:tab w:val="num" w:pos="4320"/>
+        </w:tabs>
+        <w:ind w:left="4320" w:hanging="360"/>
+      </w:pPr>
+      <w:rPr>
+        <w:rFonts w:ascii="Arial" w:hAnsi="Arial" w:hint="default"/>
+      </w:rPr>
+    </w:lvl>
+    <w:lvl w:ilvl="6" w:tplc="6036795E" w:tentative="1">
+      <w:start w:val="1"/>
+      <w:numFmt w:val="bullet"/>
+      <w:lvlText w:val="•"/>
+      <w:lvlJc w:val="left"/>
+      <w:pPr>
+        <w:tabs>
+          <w:tab w:val="num" w:pos="5040"/>
+        </w:tabs>
+        <w:ind w:left="5040" w:hanging="360"/>
+      </w:pPr>
+      <w:rPr>
+        <w:rFonts w:ascii="Arial" w:hAnsi="Arial" w:hint="default"/>
+      </w:rPr>
+    </w:lvl>
+    <w:lvl w:ilvl="7" w:tplc="6BB21F62" w:tentative="1">
+      <w:start w:val="1"/>
+      <w:numFmt w:val="bullet"/>
+      <w:lvlText w:val="•"/>
+      <w:lvlJc w:val="left"/>
+      <w:pPr>
+        <w:tabs>
+          <w:tab w:val="num" w:pos="5760"/>
+        </w:tabs>
+        <w:ind w:left="5760" w:hanging="360"/>
+      </w:pPr>
+      <w:rPr>
+        <w:rFonts w:ascii="Arial" w:hAnsi="Arial" w:hint="default"/>
+      </w:rPr>
+    </w:lvl>
+    <w:lvl w:ilvl="8" w:tplc="5C6E68A6" w:tentative="1">
+      <w:start w:val="1"/>
+      <w:numFmt w:val="bullet"/>
+      <w:lvlText w:val="•"/>
+      <w:lvlJc w:val="left"/>
+      <w:pPr>
+        <w:tabs>
+          <w:tab w:val="num" w:pos="6480"/>
+        </w:tabs>
+        <w:ind w:left="6480" w:hanging="360"/>
+      </w:pPr>
+      <w:rPr>
+        <w:rFonts w:ascii="Arial" w:hAnsi="Arial" w:hint="default"/>
+      </w:rPr>
+    </w:lvl>
+  </w:abstractNum>
+  <w:abstractNum w:abstractNumId="2">
+    <w:nsid w:val="10CC0A0F"/>
+    <w:multiLevelType w:val="hybridMultilevel"/>
+    <w:tmpl w:val="3622FFB6"/>
+    <w:lvl w:ilvl="0" w:tplc="04090007">
+      <w:start w:val="1"/>
+      <w:numFmt w:val="bullet"/>
+      <w:lvlText w:val=""/>
+      <w:lvlPicBulletId w:val="0"/>
+      <w:lvlJc w:val="left"/>
+      <w:pPr>
+        <w:tabs>
+          <w:tab w:val="num" w:pos="720"/>
+        </w:tabs>
+        <w:ind w:left="720" w:hanging="360"/>
+      </w:pPr>
+      <w:rPr>
+        <w:rFonts w:ascii="Symbol" w:hAnsi="Symbol" w:hint="default"/>
+      </w:rPr>
+    </w:lvl>
+    <w:lvl w:ilvl="1" w:tplc="0409000F">
+      <w:start w:val="1"/>
+      <w:numFmt w:val="decimal"/>
+      <w:lvlText w:val="%2."/>
+      <w:lvlJc w:val="left"/>
+      <w:pPr>
+        <w:tabs>
+          <w:tab w:val="num" w:pos="1440"/>
+        </w:tabs>
+        <w:ind w:left="1440" w:hanging="360"/>
+      </w:pPr>
+      <w:rPr>
+        <w:rFonts w:hint="default"/>
+      </w:rPr>
+    </w:lvl>
+    <w:lvl w:ilvl="2" w:tplc="E51A9D70">
+      <w:start w:val="1"/>
+      <w:numFmt w:val="bullet"/>
+      <w:lvlText w:val="•"/>
+      <w:lvlJc w:val="left"/>
+      <w:pPr>
+        <w:tabs>
+          <w:tab w:val="num" w:pos="2160"/>
+        </w:tabs>
+        <w:ind w:left="2160" w:hanging="360"/>
+      </w:pPr>
+      <w:rPr>
+        <w:rFonts w:ascii="Times New Roman" w:hAnsi="Times New Roman" w:hint="default"/>
+      </w:rPr>
+    </w:lvl>
+    <w:lvl w:ilvl="3" w:tplc="711E24D2" w:tentative="1">
+      <w:start w:val="1"/>
+      <w:numFmt w:val="bullet"/>
+      <w:lvlText w:val="•"/>
+      <w:lvlJc w:val="left"/>
+      <w:pPr>
+        <w:tabs>
+          <w:tab w:val="num" w:pos="2880"/>
+        </w:tabs>
+        <w:ind w:left="2880" w:hanging="360"/>
+      </w:pPr>
+      <w:rPr>
+        <w:rFonts w:ascii="Times New Roman" w:hAnsi="Times New Roman" w:hint="default"/>
+      </w:rPr>
+    </w:lvl>
+    <w:lvl w:ilvl="4" w:tplc="10B68E48">
+      <w:start w:val="1"/>
+      <w:numFmt w:val="bullet"/>
+      <w:lvlText w:val="•"/>
+      <w:lvlJc w:val="left"/>
+      <w:pPr>
+        <w:tabs>
+          <w:tab w:val="num" w:pos="3600"/>
+        </w:tabs>
+        <w:ind w:left="3600" w:hanging="360"/>
+      </w:pPr>
+      <w:rPr>
+        <w:rFonts w:ascii="Times New Roman" w:hAnsi="Times New Roman" w:hint="default"/>
+      </w:rPr>
+    </w:lvl>
+    <w:lvl w:ilvl="5" w:tplc="F7F6302A" w:tentative="1">
+      <w:start w:val="1"/>
+      <w:numFmt w:val="bullet"/>
+      <w:lvlText w:val="•"/>
+      <w:lvlJc w:val="left"/>
+      <w:pPr>
+        <w:tabs>
+          <w:tab w:val="num" w:pos="4320"/>
+        </w:tabs>
+        <w:ind w:left="4320" w:hanging="360"/>
+      </w:pPr>
+      <w:rPr>
+        <w:rFonts w:ascii="Times New Roman" w:hAnsi="Times New Roman" w:hint="default"/>
+      </w:rPr>
+    </w:lvl>
+    <w:lvl w:ilvl="6" w:tplc="471A1F2C" w:tentative="1">
+      <w:start w:val="1"/>
+      <w:numFmt w:val="bullet"/>
+      <w:lvlText w:val="•"/>
+      <w:lvlJc w:val="left"/>
+      <w:pPr>
+        <w:tabs>
+          <w:tab w:val="num" w:pos="5040"/>
+        </w:tabs>
+        <w:ind w:left="5040" w:hanging="360"/>
+      </w:pPr>
+      <w:rPr>
+        <w:rFonts w:ascii="Times New Roman" w:hAnsi="Times New Roman" w:hint="default"/>
+      </w:rPr>
+    </w:lvl>
+    <w:lvl w:ilvl="7" w:tplc="60E6D4DE" w:tentative="1">
+      <w:start w:val="1"/>
+      <w:numFmt w:val="bullet"/>
+      <w:lvlText w:val="•"/>
+      <w:lvlJc w:val="left"/>
+      <w:pPr>
+        <w:tabs>
+          <w:tab w:val="num" w:pos="5760"/>
+        </w:tabs>
+        <w:ind w:left="5760" w:hanging="360"/>
+      </w:pPr>
+      <w:rPr>
+        <w:rFonts w:ascii="Times New Roman" w:hAnsi="Times New Roman" w:hint="default"/>
+      </w:rPr>
+    </w:lvl>
+    <w:lvl w:ilvl="8" w:tplc="F1421770" w:tentative="1">
+      <w:start w:val="1"/>
+      <w:numFmt w:val="bullet"/>
+      <w:lvlText w:val="•"/>
+      <w:lvlJc w:val="left"/>
+      <w:pPr>
+        <w:tabs>
+          <w:tab w:val="num" w:pos="6480"/>
+        </w:tabs>
+        <w:ind w:left="6480" w:hanging="360"/>
+      </w:pPr>
+      <w:rPr>
+        <w:rFonts w:ascii="Times New Roman" w:hAnsi="Times New Roman" w:hint="default"/>
+      </w:rPr>
+    </w:lvl>
+  </w:abstractNum>
+  <w:abstractNum w:abstractNumId="3">
     <w:nsid w:val="22677663"/>
     <w:multiLevelType w:val="hybridMultilevel"/>
     <w:tmpl w:val="2A50A0A0"/>
@@ -7571,7 +9651,7 @@
       </w:rPr>
     </w:lvl>
   </w:abstractNum>
-  <w:abstractNum w:abstractNumId="2">
+  <w:abstractNum w:abstractNumId="4">
     <w:nsid w:val="2C93349E"/>
     <w:multiLevelType w:val="hybridMultilevel"/>
     <w:tmpl w:val="2EDC1B0A"/>
@@ -7663,7 +9743,7 @@
       </w:pPr>
     </w:lvl>
   </w:abstractNum>
-  <w:abstractNum w:abstractNumId="3">
+  <w:abstractNum w:abstractNumId="5">
     <w:nsid w:val="33EA4D1B"/>
     <w:multiLevelType w:val="multilevel"/>
     <w:tmpl w:val="4998B1A0"/>
@@ -7761,7 +9841,7 @@
       </w:pPr>
     </w:lvl>
   </w:abstractNum>
-  <w:abstractNum w:abstractNumId="4">
+  <w:abstractNum w:abstractNumId="6">
     <w:nsid w:val="360B79E0"/>
     <w:multiLevelType w:val="hybridMultilevel"/>
     <w:tmpl w:val="4EE4D414"/>
@@ -7850,7 +9930,148 @@
       </w:pPr>
     </w:lvl>
   </w:abstractNum>
-  <w:abstractNum w:abstractNumId="5">
+  <w:abstractNum w:abstractNumId="7">
+    <w:nsid w:val="4B3D3A0B"/>
+    <w:multiLevelType w:val="hybridMultilevel"/>
+    <w:tmpl w:val="D0084AF0"/>
+    <w:lvl w:ilvl="0" w:tplc="04090007">
+      <w:start w:val="1"/>
+      <w:numFmt w:val="bullet"/>
+      <w:lvlText w:val=""/>
+      <w:lvlPicBulletId w:val="0"/>
+      <w:lvlJc w:val="left"/>
+      <w:pPr>
+        <w:tabs>
+          <w:tab w:val="num" w:pos="720"/>
+        </w:tabs>
+        <w:ind w:left="720" w:hanging="360"/>
+      </w:pPr>
+      <w:rPr>
+        <w:rFonts w:ascii="Symbol" w:hAnsi="Symbol" w:hint="default"/>
+      </w:rPr>
+    </w:lvl>
+    <w:lvl w:ilvl="1" w:tplc="04090005">
+      <w:start w:val="1"/>
+      <w:numFmt w:val="bullet"/>
+      <w:lvlText w:val=""/>
+      <w:lvlJc w:val="left"/>
+      <w:pPr>
+        <w:tabs>
+          <w:tab w:val="num" w:pos="1440"/>
+        </w:tabs>
+        <w:ind w:left="1440" w:hanging="360"/>
+      </w:pPr>
+      <w:rPr>
+        <w:rFonts w:ascii="Wingdings" w:hAnsi="Wingdings" w:hint="default"/>
+      </w:rPr>
+    </w:lvl>
+    <w:lvl w:ilvl="2" w:tplc="E51A9D70">
+      <w:start w:val="1"/>
+      <w:numFmt w:val="bullet"/>
+      <w:lvlText w:val="•"/>
+      <w:lvlJc w:val="left"/>
+      <w:pPr>
+        <w:tabs>
+          <w:tab w:val="num" w:pos="2160"/>
+        </w:tabs>
+        <w:ind w:left="2160" w:hanging="360"/>
+      </w:pPr>
+      <w:rPr>
+        <w:rFonts w:ascii="Times New Roman" w:hAnsi="Times New Roman" w:hint="default"/>
+      </w:rPr>
+    </w:lvl>
+    <w:lvl w:ilvl="3" w:tplc="711E24D2" w:tentative="1">
+      <w:start w:val="1"/>
+      <w:numFmt w:val="bullet"/>
+      <w:lvlText w:val="•"/>
+      <w:lvlJc w:val="left"/>
+      <w:pPr>
+        <w:tabs>
+          <w:tab w:val="num" w:pos="2880"/>
+        </w:tabs>
+        <w:ind w:left="2880" w:hanging="360"/>
+      </w:pPr>
+      <w:rPr>
+        <w:rFonts w:ascii="Times New Roman" w:hAnsi="Times New Roman" w:hint="default"/>
+      </w:rPr>
+    </w:lvl>
+    <w:lvl w:ilvl="4" w:tplc="10B68E48">
+      <w:start w:val="1"/>
+      <w:numFmt w:val="bullet"/>
+      <w:lvlText w:val="•"/>
+      <w:lvlJc w:val="left"/>
+      <w:pPr>
+        <w:tabs>
+          <w:tab w:val="num" w:pos="3600"/>
+        </w:tabs>
+        <w:ind w:left="3600" w:hanging="360"/>
+      </w:pPr>
+      <w:rPr>
+        <w:rFonts w:ascii="Times New Roman" w:hAnsi="Times New Roman" w:hint="default"/>
+      </w:rPr>
+    </w:lvl>
+    <w:lvl w:ilvl="5" w:tplc="F7F6302A" w:tentative="1">
+      <w:start w:val="1"/>
+      <w:numFmt w:val="bullet"/>
+      <w:lvlText w:val="•"/>
+      <w:lvlJc w:val="left"/>
+      <w:pPr>
+        <w:tabs>
+          <w:tab w:val="num" w:pos="4320"/>
+        </w:tabs>
+        <w:ind w:left="4320" w:hanging="360"/>
+      </w:pPr>
+      <w:rPr>
+        <w:rFonts w:ascii="Times New Roman" w:hAnsi="Times New Roman" w:hint="default"/>
+      </w:rPr>
+    </w:lvl>
+    <w:lvl w:ilvl="6" w:tplc="471A1F2C" w:tentative="1">
+      <w:start w:val="1"/>
+      <w:numFmt w:val="bullet"/>
+      <w:lvlText w:val="•"/>
+      <w:lvlJc w:val="left"/>
+      <w:pPr>
+        <w:tabs>
+          <w:tab w:val="num" w:pos="5040"/>
+        </w:tabs>
+        <w:ind w:left="5040" w:hanging="360"/>
+      </w:pPr>
+      <w:rPr>
+        <w:rFonts w:ascii="Times New Roman" w:hAnsi="Times New Roman" w:hint="default"/>
+      </w:rPr>
+    </w:lvl>
+    <w:lvl w:ilvl="7" w:tplc="60E6D4DE" w:tentative="1">
+      <w:start w:val="1"/>
+      <w:numFmt w:val="bullet"/>
+      <w:lvlText w:val="•"/>
+      <w:lvlJc w:val="left"/>
+      <w:pPr>
+        <w:tabs>
+          <w:tab w:val="num" w:pos="5760"/>
+        </w:tabs>
+        <w:ind w:left="5760" w:hanging="360"/>
+      </w:pPr>
+      <w:rPr>
+        <w:rFonts w:ascii="Times New Roman" w:hAnsi="Times New Roman" w:hint="default"/>
+      </w:rPr>
+    </w:lvl>
+    <w:lvl w:ilvl="8" w:tplc="F1421770" w:tentative="1">
+      <w:start w:val="1"/>
+      <w:numFmt w:val="bullet"/>
+      <w:lvlText w:val="•"/>
+      <w:lvlJc w:val="left"/>
+      <w:pPr>
+        <w:tabs>
+          <w:tab w:val="num" w:pos="6480"/>
+        </w:tabs>
+        <w:ind w:left="6480" w:hanging="360"/>
+      </w:pPr>
+      <w:rPr>
+        <w:rFonts w:ascii="Times New Roman" w:hAnsi="Times New Roman" w:hint="default"/>
+      </w:rPr>
+    </w:lvl>
+  </w:abstractNum>
+  <w:abstractNum w:abstractNumId="8">
     <w:nsid w:val="5FAA4C3A"/>
     <w:multiLevelType w:val="hybridMultilevel"/>
     <w:tmpl w:val="F61671BE"/>
@@ -7963,7 +10184,147 @@
       </w:rPr>
     </w:lvl>
   </w:abstractNum>
-  <w:abstractNum w:abstractNumId="6">
+  <w:abstractNum w:abstractNumId="9">
+    <w:nsid w:val="609D3FD4"/>
+    <w:multiLevelType w:val="hybridMultilevel"/>
+    <w:tmpl w:val="C0809534"/>
+    <w:lvl w:ilvl="0" w:tplc="721055C8">
+      <w:start w:val="1"/>
+      <w:numFmt w:val="bullet"/>
+      <w:lvlText w:val="•"/>
+      <w:lvlJc w:val="left"/>
+      <w:pPr>
+        <w:tabs>
+          <w:tab w:val="num" w:pos="720"/>
+        </w:tabs>
+        <w:ind w:left="720" w:hanging="360"/>
+      </w:pPr>
+      <w:rPr>
+        <w:rFonts w:ascii="Arial" w:hAnsi="Arial" w:hint="default"/>
+      </w:rPr>
+    </w:lvl>
+    <w:lvl w:ilvl="1" w:tplc="46A0B396">
+      <w:start w:val="1012"/>
+      <w:numFmt w:val="bullet"/>
+      <w:lvlText w:val=""/>
+      <w:lvlJc w:val="left"/>
+      <w:pPr>
+        <w:tabs>
+          <w:tab w:val="num" w:pos="1440"/>
+        </w:tabs>
+        <w:ind w:left="1440" w:hanging="360"/>
+      </w:pPr>
+      <w:rPr>
+        <w:rFonts w:ascii="Wingdings" w:hAnsi="Wingdings" w:hint="default"/>
+      </w:rPr>
+    </w:lvl>
+    <w:lvl w:ilvl="2" w:tplc="F8325576" w:tentative="1">
+      <w:start w:val="1"/>
+      <w:numFmt w:val="bullet"/>
+      <w:lvlText w:val="•"/>
+      <w:lvlJc w:val="left"/>
+      <w:pPr>
+        <w:tabs>
+          <w:tab w:val="num" w:pos="2160"/>
+        </w:tabs>
+        <w:ind w:left="2160" w:hanging="360"/>
+      </w:pPr>
+      <w:rPr>
+        <w:rFonts w:ascii="Arial" w:hAnsi="Arial" w:hint="default"/>
+      </w:rPr>
+    </w:lvl>
+    <w:lvl w:ilvl="3" w:tplc="E45E6B16" w:tentative="1">
+      <w:start w:val="1"/>
+      <w:numFmt w:val="bullet"/>
+      <w:lvlText w:val="•"/>
+      <w:lvlJc w:val="left"/>
+      <w:pPr>
+        <w:tabs>
+          <w:tab w:val="num" w:pos="2880"/>
+        </w:tabs>
+        <w:ind w:left="2880" w:hanging="360"/>
+      </w:pPr>
+      <w:rPr>
+        <w:rFonts w:ascii="Arial" w:hAnsi="Arial" w:hint="default"/>
+      </w:rPr>
+    </w:lvl>
+    <w:lvl w:ilvl="4" w:tplc="A0E2939C" w:tentative="1">
+      <w:start w:val="1"/>
+      <w:numFmt w:val="bullet"/>
+      <w:lvlText w:val="•"/>
+      <w:lvlJc w:val="left"/>
+      <w:pPr>
+        <w:tabs>
+          <w:tab w:val="num" w:pos="3600"/>
+        </w:tabs>
+        <w:ind w:left="3600" w:hanging="360"/>
+      </w:pPr>
+      <w:rPr>
+        <w:rFonts w:ascii="Arial" w:hAnsi="Arial" w:hint="default"/>
+      </w:rPr>
+    </w:lvl>
+    <w:lvl w:ilvl="5" w:tplc="5AF84E88" w:tentative="1">
+      <w:start w:val="1"/>
+      <w:numFmt w:val="bullet"/>
+      <w:lvlText w:val="•"/>
+      <w:lvlJc w:val="left"/>
+      <w:pPr>
+        <w:tabs>
+          <w:tab w:val="num" w:pos="4320"/>
+        </w:tabs>
+        <w:ind w:left="4320" w:hanging="360"/>
+      </w:pPr>
+      <w:rPr>
+        <w:rFonts w:ascii="Arial" w:hAnsi="Arial" w:hint="default"/>
+      </w:rPr>
+    </w:lvl>
+    <w:lvl w:ilvl="6" w:tplc="427615D0" w:tentative="1">
+      <w:start w:val="1"/>
+      <w:numFmt w:val="bullet"/>
+      <w:lvlText w:val="•"/>
+      <w:lvlJc w:val="left"/>
+      <w:pPr>
+        <w:tabs>
+          <w:tab w:val="num" w:pos="5040"/>
+        </w:tabs>
+        <w:ind w:left="5040" w:hanging="360"/>
+      </w:pPr>
+      <w:rPr>
+        <w:rFonts w:ascii="Arial" w:hAnsi="Arial" w:hint="default"/>
+      </w:rPr>
+    </w:lvl>
+    <w:lvl w:ilvl="7" w:tplc="482A0470" w:tentative="1">
+      <w:start w:val="1"/>
+      <w:numFmt w:val="bullet"/>
+      <w:lvlText w:val="•"/>
+      <w:lvlJc w:val="left"/>
+      <w:pPr>
+        <w:tabs>
+          <w:tab w:val="num" w:pos="5760"/>
+        </w:tabs>
+        <w:ind w:left="5760" w:hanging="360"/>
+      </w:pPr>
+      <w:rPr>
+        <w:rFonts w:ascii="Arial" w:hAnsi="Arial" w:hint="default"/>
+      </w:rPr>
+    </w:lvl>
+    <w:lvl w:ilvl="8" w:tplc="B4BC07AE" w:tentative="1">
+      <w:start w:val="1"/>
+      <w:numFmt w:val="bullet"/>
+      <w:lvlText w:val="•"/>
+      <w:lvlJc w:val="left"/>
+      <w:pPr>
+        <w:tabs>
+          <w:tab w:val="num" w:pos="6480"/>
+        </w:tabs>
+        <w:ind w:left="6480" w:hanging="360"/>
+      </w:pPr>
+      <w:rPr>
+        <w:rFonts w:ascii="Arial" w:hAnsi="Arial" w:hint="default"/>
+      </w:rPr>
+    </w:lvl>
+  </w:abstractNum>
+  <w:abstractNum w:abstractNumId="10">
     <w:nsid w:val="63B30CC1"/>
     <w:multiLevelType w:val="hybridMultilevel"/>
     <w:tmpl w:val="127A18F2"/>
@@ -8103,7 +10464,120 @@
       </w:rPr>
     </w:lvl>
   </w:abstractNum>
-  <w:abstractNum w:abstractNumId="7">
+  <w:abstractNum w:abstractNumId="11">
+    <w:nsid w:val="686D60E0"/>
+    <w:multiLevelType w:val="hybridMultilevel"/>
+    <w:tmpl w:val="8174D210"/>
+    <w:lvl w:ilvl="0" w:tplc="365A6434">
+      <w:start w:val="1"/>
+      <w:numFmt w:val="decimal"/>
+      <w:lvlText w:val="%1."/>
+      <w:lvlJc w:val="left"/>
+      <w:pPr>
+        <w:tabs>
+          <w:tab w:val="num" w:pos="720"/>
+        </w:tabs>
+        <w:ind w:left="720" w:hanging="360"/>
+      </w:pPr>
+    </w:lvl>
+    <w:lvl w:ilvl="1" w:tplc="9E221BA4">
+      <w:start w:val="1"/>
+      <w:numFmt w:val="decimal"/>
+      <w:lvlText w:val="%2."/>
+      <w:lvlJc w:val="left"/>
+      <w:pPr>
+        <w:tabs>
+          <w:tab w:val="num" w:pos="1440"/>
+        </w:tabs>
+        <w:ind w:left="1440" w:hanging="360"/>
+      </w:pPr>
+    </w:lvl>
+    <w:lvl w:ilvl="2" w:tplc="DD98C252" w:tentative="1">
+      <w:start w:val="1"/>
+      <w:numFmt w:val="decimal"/>
+      <w:lvlText w:val="%3."/>
+      <w:lvlJc w:val="left"/>
+      <w:pPr>
+        <w:tabs>
+          <w:tab w:val="num" w:pos="2160"/>
+        </w:tabs>
+        <w:ind w:left="2160" w:hanging="360"/>
+      </w:pPr>
+    </w:lvl>
+    <w:lvl w:ilvl="3" w:tplc="42485926" w:tentative="1">
+      <w:start w:val="1"/>
+      <w:numFmt w:val="decimal"/>
+      <w:lvlText w:val="%4."/>
+      <w:lvlJc w:val="left"/>
+      <w:pPr>
+        <w:tabs>
+          <w:tab w:val="num" w:pos="2880"/>
+        </w:tabs>
+        <w:ind w:left="2880" w:hanging="360"/>
+      </w:pPr>
+    </w:lvl>
+    <w:lvl w:ilvl="4" w:tplc="958EEF94" w:tentative="1">
+      <w:start w:val="1"/>
+      <w:numFmt w:val="decimal"/>
+      <w:lvlText w:val="%5."/>
+      <w:lvlJc w:val="left"/>
+      <w:pPr>
+        <w:tabs>
+          <w:tab w:val="num" w:pos="3600"/>
+        </w:tabs>
+        <w:ind w:left="3600" w:hanging="360"/>
+      </w:pPr>
+    </w:lvl>
+    <w:lvl w:ilvl="5" w:tplc="A420FB54" w:tentative="1">
+      <w:start w:val="1"/>
+      <w:numFmt w:val="decimal"/>
+      <w:lvlText w:val="%6."/>
+      <w:lvlJc w:val="left"/>
+      <w:pPr>
+        <w:tabs>
+          <w:tab w:val="num" w:pos="4320"/>
+        </w:tabs>
+        <w:ind w:left="4320" w:hanging="360"/>
+      </w:pPr>
+    </w:lvl>
+    <w:lvl w:ilvl="6" w:tplc="7138FF86" w:tentative="1">
+      <w:start w:val="1"/>
+      <w:numFmt w:val="decimal"/>
+      <w:lvlText w:val="%7."/>
+      <w:lvlJc w:val="left"/>
+      <w:pPr>
+        <w:tabs>
+          <w:tab w:val="num" w:pos="5040"/>
+        </w:tabs>
+        <w:ind w:left="5040" w:hanging="360"/>
+      </w:pPr>
+    </w:lvl>
+    <w:lvl w:ilvl="7" w:tplc="68723882" w:tentative="1">
+      <w:start w:val="1"/>
+      <w:numFmt w:val="decimal"/>
+      <w:lvlText w:val="%8."/>
+      <w:lvlJc w:val="left"/>
+      <w:pPr>
+        <w:tabs>
+          <w:tab w:val="num" w:pos="5760"/>
+        </w:tabs>
+        <w:ind w:left="5760" w:hanging="360"/>
+      </w:pPr>
+    </w:lvl>
+    <w:lvl w:ilvl="8" w:tplc="5A2A8FEA" w:tentative="1">
+      <w:start w:val="1"/>
+      <w:numFmt w:val="decimal"/>
+      <w:lvlText w:val="%9."/>
+      <w:lvlJc w:val="left"/>
+      <w:pPr>
+        <w:tabs>
+          <w:tab w:val="num" w:pos="6480"/>
+        </w:tabs>
+        <w:ind w:left="6480" w:hanging="360"/>
+      </w:pPr>
+    </w:lvl>
+  </w:abstractNum>
+  <w:abstractNum w:abstractNumId="12">
     <w:nsid w:val="69AF1E70"/>
     <w:multiLevelType w:val="hybridMultilevel"/>
     <w:tmpl w:val="4CAA6CE2"/>
@@ -8217,7 +10691,144 @@
       </w:rPr>
     </w:lvl>
   </w:abstractNum>
-  <w:abstractNum w:abstractNumId="8">
+  <w:abstractNum w:abstractNumId="13">
+    <w:nsid w:val="715E6929"/>
+    <w:multiLevelType w:val="hybridMultilevel"/>
+    <w:tmpl w:val="12606E9E"/>
+    <w:lvl w:ilvl="0" w:tplc="2FF05026">
+      <w:start w:val="1"/>
+      <w:numFmt w:val="bullet"/>
+      <w:lvlText w:val="•"/>
+      <w:lvlJc w:val="left"/>
+      <w:pPr>
+        <w:tabs>
+          <w:tab w:val="num" w:pos="720"/>
+        </w:tabs>
+        <w:ind w:left="720" w:hanging="360"/>
+      </w:pPr>
+      <w:rPr>
+        <w:rFonts w:ascii="Arial" w:hAnsi="Arial" w:hint="default"/>
+      </w:rPr>
+    </w:lvl>
+    <w:lvl w:ilvl="1" w:tplc="2578B174">
+      <w:start w:val="1"/>
+      <w:numFmt w:val="decimal"/>
+      <w:lvlText w:val="%2."/>
+      <w:lvlJc w:val="left"/>
+      <w:pPr>
+        <w:tabs>
+          <w:tab w:val="num" w:pos="1440"/>
+        </w:tabs>
+        <w:ind w:left="1440" w:hanging="360"/>
+      </w:pPr>
+    </w:lvl>
+    <w:lvl w:ilvl="2" w:tplc="20C81AF6" w:tentative="1">
+      <w:start w:val="1"/>
+      <w:numFmt w:val="bullet"/>
+      <w:lvlText w:val="•"/>
+      <w:lvlJc w:val="left"/>
+      <w:pPr>
+        <w:tabs>
+          <w:tab w:val="num" w:pos="2160"/>
+        </w:tabs>
+        <w:ind w:left="2160" w:hanging="360"/>
+      </w:pPr>
+      <w:rPr>
+        <w:rFonts w:ascii="Arial" w:hAnsi="Arial" w:hint="default"/>
+      </w:rPr>
+    </w:lvl>
+    <w:lvl w:ilvl="3" w:tplc="9F6A5232" w:tentative="1">
+      <w:start w:val="1"/>
+      <w:numFmt w:val="bullet"/>
+      <w:lvlText w:val="•"/>
+      <w:lvlJc w:val="left"/>
+      <w:pPr>
+        <w:tabs>
+          <w:tab w:val="num" w:pos="2880"/>
+        </w:tabs>
+        <w:ind w:left="2880" w:hanging="360"/>
+      </w:pPr>
+      <w:rPr>
+        <w:rFonts w:ascii="Arial" w:hAnsi="Arial" w:hint="default"/>
+      </w:rPr>
+    </w:lvl>
+    <w:lvl w:ilvl="4" w:tplc="C4706E58" w:tentative="1">
+      <w:start w:val="1"/>
+      <w:numFmt w:val="bullet"/>
+      <w:lvlText w:val="•"/>
+      <w:lvlJc w:val="left"/>
+      <w:pPr>
+        <w:tabs>
+          <w:tab w:val="num" w:pos="3600"/>
+        </w:tabs>
+        <w:ind w:left="3600" w:hanging="360"/>
+      </w:pPr>
+      <w:rPr>
+        <w:rFonts w:ascii="Arial" w:hAnsi="Arial" w:hint="default"/>
+      </w:rPr>
+    </w:lvl>
+    <w:lvl w:ilvl="5" w:tplc="B300782C" w:tentative="1">
+      <w:start w:val="1"/>
+      <w:numFmt w:val="bullet"/>
+      <w:lvlText w:val="•"/>
+      <w:lvlJc w:val="left"/>
+      <w:pPr>
+        <w:tabs>
+          <w:tab w:val="num" w:pos="4320"/>
+        </w:tabs>
+        <w:ind w:left="4320" w:hanging="360"/>
+      </w:pPr>
+      <w:rPr>
+        <w:rFonts w:ascii="Arial" w:hAnsi="Arial" w:hint="default"/>
+      </w:rPr>
+    </w:lvl>
+    <w:lvl w:ilvl="6" w:tplc="96BAFE88" w:tentative="1">
+      <w:start w:val="1"/>
+      <w:numFmt w:val="bullet"/>
+      <w:lvlText w:val="•"/>
+      <w:lvlJc w:val="left"/>
+      <w:pPr>
+        <w:tabs>
+          <w:tab w:val="num" w:pos="5040"/>
+        </w:tabs>
+        <w:ind w:left="5040" w:hanging="360"/>
+      </w:pPr>
+      <w:rPr>
+        <w:rFonts w:ascii="Arial" w:hAnsi="Arial" w:hint="default"/>
+      </w:rPr>
+    </w:lvl>
+    <w:lvl w:ilvl="7" w:tplc="49D610E4" w:tentative="1">
+      <w:start w:val="1"/>
+      <w:numFmt w:val="bullet"/>
+      <w:lvlText w:val="•"/>
+      <w:lvlJc w:val="left"/>
+      <w:pPr>
+        <w:tabs>
+          <w:tab w:val="num" w:pos="5760"/>
+        </w:tabs>
+        <w:ind w:left="5760" w:hanging="360"/>
+      </w:pPr>
+      <w:rPr>
+        <w:rFonts w:ascii="Arial" w:hAnsi="Arial" w:hint="default"/>
+      </w:rPr>
+    </w:lvl>
+    <w:lvl w:ilvl="8" w:tplc="5204E260" w:tentative="1">
+      <w:start w:val="1"/>
+      <w:numFmt w:val="bullet"/>
+      <w:lvlText w:val="•"/>
+      <w:lvlJc w:val="left"/>
+      <w:pPr>
+        <w:tabs>
+          <w:tab w:val="num" w:pos="6480"/>
+        </w:tabs>
+        <w:ind w:left="6480" w:hanging="360"/>
+      </w:pPr>
+      <w:rPr>
+        <w:rFonts w:ascii="Arial" w:hAnsi="Arial" w:hint="default"/>
+      </w:rPr>
+    </w:lvl>
+  </w:abstractNum>
+  <w:abstractNum w:abstractNumId="14">
     <w:nsid w:val="746B0D4A"/>
     <w:multiLevelType w:val="hybridMultilevel"/>
     <w:tmpl w:val="513CDE6E"/>
@@ -8358,7 +10969,7 @@
       </w:rPr>
     </w:lvl>
   </w:abstractNum>
-  <w:abstractNum w:abstractNumId="9">
+  <w:abstractNum w:abstractNumId="15">
     <w:nsid w:val="761B2ACB"/>
     <w:multiLevelType w:val="hybridMultilevel"/>
     <w:tmpl w:val="A574BD46"/>
@@ -8447,7 +11058,148 @@
       </w:pPr>
     </w:lvl>
   </w:abstractNum>
-  <w:abstractNum w:abstractNumId="10">
+  <w:abstractNum w:abstractNumId="16">
+    <w:nsid w:val="7BC502A3"/>
+    <w:multiLevelType w:val="hybridMultilevel"/>
+    <w:tmpl w:val="D054A434"/>
+    <w:lvl w:ilvl="0" w:tplc="04090007">
+      <w:start w:val="1"/>
+      <w:numFmt w:val="bullet"/>
+      <w:lvlText w:val=""/>
+      <w:lvlPicBulletId w:val="0"/>
+      <w:lvlJc w:val="left"/>
+      <w:pPr>
+        <w:tabs>
+          <w:tab w:val="num" w:pos="720"/>
+        </w:tabs>
+        <w:ind w:left="720" w:hanging="360"/>
+      </w:pPr>
+      <w:rPr>
+        <w:rFonts w:ascii="Symbol" w:hAnsi="Symbol" w:hint="default"/>
+      </w:rPr>
+    </w:lvl>
+    <w:lvl w:ilvl="1" w:tplc="04090005">
+      <w:start w:val="1"/>
+      <w:numFmt w:val="bullet"/>
+      <w:lvlText w:val=""/>
+      <w:lvlJc w:val="left"/>
+      <w:pPr>
+        <w:tabs>
+          <w:tab w:val="num" w:pos="1440"/>
+        </w:tabs>
+        <w:ind w:left="1440" w:hanging="360"/>
+      </w:pPr>
+      <w:rPr>
+        <w:rFonts w:ascii="Wingdings" w:hAnsi="Wingdings" w:hint="default"/>
+      </w:rPr>
+    </w:lvl>
+    <w:lvl w:ilvl="2" w:tplc="E51A9D70">
+      <w:start w:val="1"/>
+      <w:numFmt w:val="bullet"/>
+      <w:lvlText w:val="•"/>
+      <w:lvlJc w:val="left"/>
+      <w:pPr>
+        <w:tabs>
+          <w:tab w:val="num" w:pos="2160"/>
+        </w:tabs>
+        <w:ind w:left="2160" w:hanging="360"/>
+      </w:pPr>
+      <w:rPr>
+        <w:rFonts w:ascii="Times New Roman" w:hAnsi="Times New Roman" w:hint="default"/>
+      </w:rPr>
+    </w:lvl>
+    <w:lvl w:ilvl="3" w:tplc="711E24D2" w:tentative="1">
+      <w:start w:val="1"/>
+      <w:numFmt w:val="bullet"/>
+      <w:lvlText w:val="•"/>
+      <w:lvlJc w:val="left"/>
+      <w:pPr>
+        <w:tabs>
+          <w:tab w:val="num" w:pos="2880"/>
+        </w:tabs>
+        <w:ind w:left="2880" w:hanging="360"/>
+      </w:pPr>
+      <w:rPr>
+        <w:rFonts w:ascii="Times New Roman" w:hAnsi="Times New Roman" w:hint="default"/>
+      </w:rPr>
+    </w:lvl>
+    <w:lvl w:ilvl="4" w:tplc="10B68E48">
+      <w:start w:val="1"/>
+      <w:numFmt w:val="bullet"/>
+      <w:lvlText w:val="•"/>
+      <w:lvlJc w:val="left"/>
+      <w:pPr>
+        <w:tabs>
+          <w:tab w:val="num" w:pos="3600"/>
+        </w:tabs>
+        <w:ind w:left="3600" w:hanging="360"/>
+      </w:pPr>
+      <w:rPr>
+        <w:rFonts w:ascii="Times New Roman" w:hAnsi="Times New Roman" w:hint="default"/>
+      </w:rPr>
+    </w:lvl>
+    <w:lvl w:ilvl="5" w:tplc="F7F6302A" w:tentative="1">
+      <w:start w:val="1"/>
+      <w:numFmt w:val="bullet"/>
+      <w:lvlText w:val="•"/>
+      <w:lvlJc w:val="left"/>
+      <w:pPr>
+        <w:tabs>
+          <w:tab w:val="num" w:pos="4320"/>
+        </w:tabs>
+        <w:ind w:left="4320" w:hanging="360"/>
+      </w:pPr>
+      <w:rPr>
+        <w:rFonts w:ascii="Times New Roman" w:hAnsi="Times New Roman" w:hint="default"/>
+      </w:rPr>
+    </w:lvl>
+    <w:lvl w:ilvl="6" w:tplc="471A1F2C" w:tentative="1">
+      <w:start w:val="1"/>
+      <w:numFmt w:val="bullet"/>
+      <w:lvlText w:val="•"/>
+      <w:lvlJc w:val="left"/>
+      <w:pPr>
+        <w:tabs>
+          <w:tab w:val="num" w:pos="5040"/>
+        </w:tabs>
+        <w:ind w:left="5040" w:hanging="360"/>
+      </w:pPr>
+      <w:rPr>
+        <w:rFonts w:ascii="Times New Roman" w:hAnsi="Times New Roman" w:hint="default"/>
+      </w:rPr>
+    </w:lvl>
+    <w:lvl w:ilvl="7" w:tplc="60E6D4DE" w:tentative="1">
+      <w:start w:val="1"/>
+      <w:numFmt w:val="bullet"/>
+      <w:lvlText w:val="•"/>
+      <w:lvlJc w:val="left"/>
+      <w:pPr>
+        <w:tabs>
+          <w:tab w:val="num" w:pos="5760"/>
+        </w:tabs>
+        <w:ind w:left="5760" w:hanging="360"/>
+      </w:pPr>
+      <w:rPr>
+        <w:rFonts w:ascii="Times New Roman" w:hAnsi="Times New Roman" w:hint="default"/>
+      </w:rPr>
+    </w:lvl>
+    <w:lvl w:ilvl="8" w:tplc="F1421770" w:tentative="1">
+      <w:start w:val="1"/>
+      <w:numFmt w:val="bullet"/>
+      <w:lvlText w:val="•"/>
+      <w:lvlJc w:val="left"/>
+      <w:pPr>
+        <w:tabs>
+          <w:tab w:val="num" w:pos="6480"/>
+        </w:tabs>
+        <w:ind w:left="6480" w:hanging="360"/>
+      </w:pPr>
+      <w:rPr>
+        <w:rFonts w:ascii="Times New Roman" w:hAnsi="Times New Roman" w:hint="default"/>
+      </w:rPr>
+    </w:lvl>
+  </w:abstractNum>
+  <w:abstractNum w:abstractNumId="17">
     <w:nsid w:val="7F970B49"/>
     <w:multiLevelType w:val="hybridMultilevel"/>
     <w:tmpl w:val="86C0F97C"/>
@@ -8537,37 +11289,58 @@
     </w:lvl>
   </w:abstractNum>
   <w:num w:numId="1">
-    <w:abstractNumId w:val="2"/>
+    <w:abstractNumId w:val="4"/>
   </w:num>
   <w:num w:numId="2">
+    <w:abstractNumId w:val="5"/>
+  </w:num>
+  <w:num w:numId="3">
+    <w:abstractNumId w:val="6"/>
+  </w:num>
+  <w:num w:numId="4">
+    <w:abstractNumId w:val="15"/>
+  </w:num>
+  <w:num w:numId="5">
+    <w:abstractNumId w:val="17"/>
+  </w:num>
+  <w:num w:numId="6">
+    <w:abstractNumId w:val="8"/>
+  </w:num>
+  <w:num w:numId="7">
     <w:abstractNumId w:val="3"/>
   </w:num>
-  <w:num w:numId="3">
-    <w:abstractNumId w:val="4"/>
-  </w:num>
-  <w:num w:numId="4">
-    <w:abstractNumId w:val="9"/>
-  </w:num>
-  <w:num w:numId="5">
+  <w:num w:numId="8">
     <w:abstractNumId w:val="10"/>
   </w:num>
-  <w:num w:numId="6">
-    <w:abstractNumId w:val="5"/>
-  </w:num>
-  <w:num w:numId="7">
-    <w:abstractNumId w:val="1"/>
-  </w:num>
-  <w:num w:numId="8">
-    <w:abstractNumId w:val="6"/>
-  </w:num>
   <w:num w:numId="9">
-    <w:abstractNumId w:val="7"/>
+    <w:abstractNumId w:val="12"/>
   </w:num>
   <w:num w:numId="10">
-    <w:abstractNumId w:val="8"/>
+    <w:abstractNumId w:val="14"/>
   </w:num>
   <w:num w:numId="11">
     <w:abstractNumId w:val="0"/>
+  </w:num>
+  <w:num w:numId="12">
+    <w:abstractNumId w:val="11"/>
+  </w:num>
+  <w:num w:numId="13">
+    <w:abstractNumId w:val="7"/>
+  </w:num>
+  <w:num w:numId="14">
+    <w:abstractNumId w:val="13"/>
+  </w:num>
+  <w:num w:numId="15">
+    <w:abstractNumId w:val="2"/>
+  </w:num>
+  <w:num w:numId="16">
+    <w:abstractNumId w:val="1"/>
+  </w:num>
+  <w:num w:numId="17">
+    <w:abstractNumId w:val="16"/>
+  </w:num>
+  <w:num w:numId="18">
+    <w:abstractNumId w:val="9"/>
   </w:num>
 </w:numbering>
 </file>

</xml_diff>